<commit_message>
Process report: 2.5 done
</commit_message>
<xml_diff>
--- a/report/report.docx
+++ b/report/report.docx
@@ -664,7 +664,7 @@
                     <pic:cNvPicPr/>
                   </pic:nvPicPr>
                   <pic:blipFill>
-                    <a:blip r:embed="rId5">
+                    <a:blip r:embed="rId6">
                       <a:extLst>
                         <a:ext uri="{28A0092B-C50C-407E-A947-70E740481C1C}">
                           <a14:useLocalDpi xmlns:a14="http://schemas.microsoft.com/office/drawing/2010/main" val="0"/>
@@ -3052,7 +3052,7 @@
                     <pic:cNvPicPr/>
                   </pic:nvPicPr>
                   <pic:blipFill>
-                    <a:blip r:embed="rId6">
+                    <a:blip r:embed="rId7">
                       <a:extLst>
                         <a:ext uri="{28A0092B-C50C-407E-A947-70E740481C1C}">
                           <a14:useLocalDpi xmlns:a14="http://schemas.microsoft.com/office/drawing/2010/main" val="0"/>
@@ -3081,6 +3081,61 @@
     </w:p>
     <w:p>
       <w:pPr>
+        <w:jc w:val="center"/>
+        <w:rPr>
+          <w:i/>
+          <w:sz w:val="20"/>
+          <w:szCs w:val="20"/>
+          <w:lang w:val="el-GR"/>
+        </w:rPr>
+      </w:pPr>
+      <w:r>
+        <w:rPr>
+          <w:i/>
+          <w:sz w:val="20"/>
+          <w:szCs w:val="20"/>
+          <w:lang w:val="el-GR"/>
+        </w:rPr>
+        <w:t xml:space="preserve">Διαγραμμα </w:t>
+      </w:r>
+      <w:r>
+        <w:rPr>
+          <w:i/>
+          <w:sz w:val="20"/>
+          <w:szCs w:val="20"/>
+          <w:lang w:val="el-GR"/>
+        </w:rPr>
+        <w:t>2</w:t>
+      </w:r>
+      <w:r>
+        <w:rPr>
+          <w:i/>
+          <w:sz w:val="20"/>
+          <w:szCs w:val="20"/>
+          <w:lang w:val="el-GR"/>
+        </w:rPr>
+        <w:t xml:space="preserve">: </w:t>
+      </w:r>
+      <w:r>
+        <w:rPr>
+          <w:i/>
+          <w:sz w:val="20"/>
+          <w:szCs w:val="20"/>
+          <w:lang w:val="el-GR"/>
+        </w:rPr>
+        <w:t>50 πιο δημοφιλείς λέξεις και η συχνότητα αναζήτησής τους</w:t>
+      </w:r>
+    </w:p>
+    <w:p>
+      <w:pPr>
+        <w:jc w:val="both"/>
+        <w:rPr>
+          <w:lang w:val="el-GR"/>
+        </w:rPr>
+      </w:pPr>
+    </w:p>
+    <w:p>
+      <w:pPr>
         <w:jc w:val="both"/>
         <w:rPr>
           <w:lang w:val="el-GR"/>
@@ -3992,6 +4047,27 @@
         <w:t xml:space="preserve">του </w:t>
       </w:r>
       <w:r>
+        <w:t>mapper</w:t>
+      </w:r>
+      <w:r>
+        <w:t xml:space="preserve"> </w:t>
+      </w:r>
+      <w:r>
+        <w:rPr>
+          <w:lang w:val="el-GR"/>
+        </w:rPr>
+        <w:t xml:space="preserve">και ρυθμίσαμε πόσες φορές θα κληθεί η συνάρτηση </w:t>
+      </w:r>
+      <w:r>
+        <w:t xml:space="preserve">map </w:t>
+      </w:r>
+      <w:r>
+        <w:rPr>
+          <w:lang w:val="el-GR"/>
+        </w:rPr>
+        <w:t xml:space="preserve">στον κάθε </w:t>
+      </w:r>
+      <w:r>
         <w:t>mapper.</w:t>
       </w:r>
       <w:r>
@@ -4001,6 +4077,36 @@
         <w:rPr>
           <w:lang w:val="el-GR"/>
         </w:rPr>
+        <w:t xml:space="preserve">Έτσι δειγματοληπτικά πάνω στο αρχείο εισόδου κάναμε </w:t>
+      </w:r>
+      <w:r>
+        <w:t xml:space="preserve">process </w:t>
+      </w:r>
+      <w:r>
+        <w:rPr>
+          <w:lang w:val="el-GR"/>
+        </w:rPr>
+        <w:t xml:space="preserve">με αποτέλεσμα να παραχθούν λιγότερα </w:t>
+      </w:r>
+      <w:r>
+        <w:t xml:space="preserve">key-vaues </w:t>
+      </w:r>
+      <w:r>
+        <w:rPr>
+          <w:lang w:val="el-GR"/>
+        </w:rPr>
+        <w:t xml:space="preserve">για τους </w:t>
+      </w:r>
+      <w:r>
+        <w:t>reducers.</w:t>
+      </w:r>
+      <w:r>
+        <w:t xml:space="preserve"> </w:t>
+      </w:r>
+      <w:r>
+        <w:rPr>
+          <w:lang w:val="el-GR"/>
+        </w:rPr>
         <w:t xml:space="preserve">Αρχικά εκτελέσαμε το </w:t>
       </w:r>
       <w:r>
@@ -4079,10 +4185,10 @@
           <w:noProof/>
         </w:rPr>
         <w:drawing>
-          <wp:inline distT="0" distB="0" distL="0" distR="0" wp14:anchorId="73E70DFA" wp14:editId="021024CA">
-            <wp:extent cx="4584192" cy="3541776"/>
-            <wp:effectExtent l="0" t="0" r="0" b="0"/>
-            <wp:docPr id="5" name="Picture 5"/>
+          <wp:inline distT="0" distB="0" distL="0" distR="0" wp14:anchorId="711646D3" wp14:editId="10A8B7CF">
+            <wp:extent cx="4590288" cy="2761488"/>
+            <wp:effectExtent l="0" t="0" r="7620" b="7620"/>
+            <wp:docPr id="2" name="Picture 2"/>
             <wp:cNvGraphicFramePr>
               <a:graphicFrameLocks xmlns:a="http://schemas.openxmlformats.org/drawingml/2006/main" noChangeAspect="1"/>
             </wp:cNvGraphicFramePr>
@@ -4094,7 +4200,7 @@
                     <pic:cNvPicPr/>
                   </pic:nvPicPr>
                   <pic:blipFill>
-                    <a:blip r:embed="rId7">
+                    <a:blip r:embed="rId8">
                       <a:extLst>
                         <a:ext uri="{28A0092B-C50C-407E-A947-70E740481C1C}">
                           <a14:useLocalDpi xmlns:a14="http://schemas.microsoft.com/office/drawing/2010/main" val="0"/>
@@ -4108,7 +4214,7 @@
                   <pic:spPr>
                     <a:xfrm>
                       <a:off x="0" y="0"/>
-                      <a:ext cx="4584192" cy="3541776"/>
+                      <a:ext cx="4590288" cy="2761488"/>
                     </a:xfrm>
                     <a:prstGeom prst="rect">
                       <a:avLst/>
@@ -4125,180 +4231,2872 @@
       <w:pPr>
         <w:jc w:val="center"/>
         <w:rPr>
-          <w:lang w:val="el-GR"/>
-        </w:rPr>
-      </w:pPr>
+          <w:i/>
+          <w:sz w:val="20"/>
+          <w:szCs w:val="20"/>
+        </w:rPr>
+      </w:pPr>
+      <w:r>
+        <w:rPr>
+          <w:i/>
+          <w:sz w:val="20"/>
+          <w:szCs w:val="20"/>
+          <w:lang w:val="el-GR"/>
+        </w:rPr>
+        <w:t xml:space="preserve">Διαγραμμα </w:t>
+      </w:r>
+      <w:r>
+        <w:rPr>
+          <w:i/>
+          <w:sz w:val="20"/>
+          <w:szCs w:val="20"/>
+          <w:lang w:val="el-GR"/>
+        </w:rPr>
+        <w:t>3</w:t>
+      </w:r>
+      <w:r>
+        <w:rPr>
+          <w:i/>
+          <w:sz w:val="20"/>
+          <w:szCs w:val="20"/>
+          <w:lang w:val="el-GR"/>
+        </w:rPr>
+        <w:t xml:space="preserve">: </w:t>
+      </w:r>
+      <w:r>
+        <w:rPr>
+          <w:i/>
+          <w:sz w:val="20"/>
+          <w:szCs w:val="20"/>
+          <w:lang w:val="el-GR"/>
+        </w:rPr>
+        <w:t xml:space="preserve">Ιστογράμματα λεξικογραφικής κατανομής λέξεων των τιτλων της </w:t>
+      </w:r>
+      <w:r>
+        <w:rPr>
+          <w:i/>
+          <w:sz w:val="20"/>
+          <w:szCs w:val="20"/>
+        </w:rPr>
+        <w:t>wikipedia</w:t>
+      </w:r>
+    </w:p>
+    <w:p>
+      <w:pPr>
+        <w:jc w:val="center"/>
+        <w:rPr>
+          <w:lang w:val="el-GR"/>
+        </w:rPr>
+      </w:pPr>
+    </w:p>
+    <w:p>
+      <w:pPr>
+        <w:pStyle w:val="Heading3"/>
+        <w:rPr>
+          <w:lang w:val="el-GR"/>
+        </w:rPr>
+      </w:pPr>
+      <w:r>
+        <w:t xml:space="preserve">2.5.2 </w:t>
+      </w:r>
+      <w:r>
+        <w:rPr>
+          <w:lang w:val="el-GR"/>
+        </w:rPr>
+        <w:t>Ταξινόμηση</w:t>
+      </w:r>
+    </w:p>
+    <w:p/>
+    <w:p>
+      <w:pPr>
+        <w:jc w:val="both"/>
+        <w:rPr>
+          <w:lang w:val="el-GR"/>
+        </w:rPr>
+      </w:pPr>
+      <w:r>
+        <w:t xml:space="preserve">Στο συγκεκριμένο ερώτημα καλούμαστε να ταξινομήσουμε λεξικογραφικά τις λέξεις των άρθρων της Wikipedia. </w:t>
+      </w:r>
+      <w:r>
+        <w:rPr>
+          <w:lang w:val="el-GR"/>
+        </w:rPr>
+        <w:t xml:space="preserve">Η ταξινόμηση θα πρέπει να γίνει </w:t>
+      </w:r>
+      <w:r>
+        <w:rPr>
+          <w:lang w:val="el-GR"/>
+        </w:rPr>
+        <w:t>κατανεμημένα</w:t>
+      </w:r>
+      <w:r>
+        <w:rPr>
+          <w:lang w:val="el-GR"/>
+        </w:rPr>
+        <w:t xml:space="preserve"> και το αποτέλεσμα να αποτελείται από διαφορετικά αρχεία τα οποία μπορούν να γίνουν </w:t>
+      </w:r>
+      <w:r>
+        <w:t xml:space="preserve">append </w:t>
+      </w:r>
+      <w:r>
+        <w:rPr>
+          <w:lang w:val="el-GR"/>
+        </w:rPr>
+        <w:t>το ένα στο άλλο και η λεξικογραφική διάταξη να διατηρείται.</w:t>
+      </w:r>
+      <w:r>
+        <w:rPr>
+          <w:lang w:val="el-GR"/>
+        </w:rPr>
+        <w:t xml:space="preserve"> </w:t>
+      </w:r>
+      <w:r>
+        <w:rPr>
+          <w:lang w:val="el-GR"/>
+        </w:rPr>
+        <w:t xml:space="preserve">Για να γίνει κατανεμημένα η ταξινόμηση και όχι σε έναν </w:t>
+      </w:r>
+      <w:r>
+        <w:t xml:space="preserve">reducer </w:t>
+      </w:r>
+      <w:r>
+        <w:rPr>
+          <w:lang w:val="el-GR"/>
+        </w:rPr>
+        <w:t xml:space="preserve">θα χρειαστούμε εναν </w:t>
+      </w:r>
+      <w:r>
+        <w:t xml:space="preserve">partitioner </w:t>
+      </w:r>
+      <w:r>
+        <w:rPr>
+          <w:lang w:val="el-GR"/>
+        </w:rPr>
+        <w:t xml:space="preserve">ο οποίος διατηρεί την ταξινόμηση όπως ο </w:t>
+      </w:r>
+      <w:r>
+        <w:t xml:space="preserve">TotalOrderPartitioner. </w:t>
+      </w:r>
+      <w:r>
+        <w:rPr>
+          <w:lang w:val="el-GR"/>
+        </w:rPr>
+        <w:t xml:space="preserve">Απαραίτητο για τη χρήση του </w:t>
+      </w:r>
+      <w:r>
+        <w:t>partitioner</w:t>
+      </w:r>
+      <w:r>
+        <w:rPr>
+          <w:lang w:val="el-GR"/>
+        </w:rPr>
+        <w:t xml:space="preserve"> αυτού είναι ένα αρχείο το οποίο περιέχει τα </w:t>
+      </w:r>
+      <w:r>
+        <w:t>splits,</w:t>
+      </w:r>
+      <w:r>
+        <w:rPr>
+          <w:lang w:val="el-GR"/>
+        </w:rPr>
+        <w:t xml:space="preserve"> </w:t>
+      </w:r>
+      <w:r>
+        <w:t>key-values</w:t>
+      </w:r>
+      <w:r>
+        <w:rPr>
+          <w:lang w:val="el-GR"/>
+        </w:rPr>
+        <w:t xml:space="preserve"> δηλαδή τα οποία καθορίζουν τα όρια των κλειδιών που δέχεται ο κάθε </w:t>
+      </w:r>
+      <w:r>
+        <w:t>reducer.</w:t>
+      </w:r>
+    </w:p>
+    <w:p>
+      <w:pPr>
+        <w:jc w:val="both"/>
+        <w:rPr>
+          <w:lang w:val="el-GR"/>
+        </w:rPr>
+      </w:pPr>
+      <w:r>
+        <w:rPr>
+          <w:lang w:val="el-GR"/>
+        </w:rPr>
+        <w:t xml:space="preserve">Επομένως, θα χρειαστούμε 2 </w:t>
+      </w:r>
+      <w:r>
+        <w:t>jobs.</w:t>
+      </w:r>
+      <w:r>
+        <w:rPr>
+          <w:lang w:val="el-GR"/>
+        </w:rPr>
+        <w:t xml:space="preserve"> Το πρώτο θα δημιουργήσει το αρχείο των </w:t>
+      </w:r>
+      <w:r>
+        <w:t xml:space="preserve">splits </w:t>
+      </w:r>
+      <w:r>
+        <w:rPr>
+          <w:lang w:val="el-GR"/>
+        </w:rPr>
+        <w:t xml:space="preserve">κάνοντας κάποιο </w:t>
+      </w:r>
+      <w:r>
+        <w:t xml:space="preserve">sampling </w:t>
+      </w:r>
+      <w:r>
+        <w:rPr>
+          <w:lang w:val="el-GR"/>
+        </w:rPr>
+        <w:t>στο αρχείο εισόδου</w:t>
+      </w:r>
+      <w:r>
+        <w:rPr>
+          <w:lang w:val="el-GR"/>
+        </w:rPr>
+        <w:t xml:space="preserve">, ώστε να ξέρουμε σε ποια κομμάτια του αλφαβήτου να δώσουμε περισσότερους </w:t>
+      </w:r>
+      <w:r>
+        <w:t xml:space="preserve">reducers </w:t>
+      </w:r>
+      <w:r>
+        <w:rPr>
+          <w:lang w:val="el-GR"/>
+        </w:rPr>
+        <w:t>και ποια κομμάτια δεν έχουν τόσο μεγάλη συχνότητα.</w:t>
+      </w:r>
+      <w:r>
+        <w:rPr>
+          <w:lang w:val="el-GR"/>
+        </w:rPr>
+        <w:t xml:space="preserve"> Το δεύτερο </w:t>
+      </w:r>
+      <w:r>
+        <w:t xml:space="preserve">job </w:t>
+      </w:r>
+      <w:r>
+        <w:rPr>
+          <w:lang w:val="el-GR"/>
+        </w:rPr>
+        <w:t xml:space="preserve">είναι αυτό το οποίο θα κάνει και την ταξινόμηση. Οι </w:t>
+      </w:r>
+      <w:r>
+        <w:t xml:space="preserve">mappers </w:t>
+      </w:r>
+      <w:r>
+        <w:rPr>
+          <w:lang w:val="el-GR"/>
+        </w:rPr>
+        <w:t xml:space="preserve">του θα διαβάζουν τους τιτλους των άρθρων και θα κάνουν </w:t>
+      </w:r>
+      <w:r>
+        <w:t xml:space="preserve">emit </w:t>
+      </w:r>
+      <w:r>
+        <w:rPr>
+          <w:lang w:val="el-GR"/>
+        </w:rPr>
+        <w:t xml:space="preserve">τις λέξεις. Οι </w:t>
+      </w:r>
+      <w:r>
+        <w:t xml:space="preserve">reducers </w:t>
+      </w:r>
+      <w:r>
+        <w:rPr>
+          <w:lang w:val="el-GR"/>
+        </w:rPr>
+        <w:t xml:space="preserve">απλά θα γράφουν τις λέξεις αυτές ταξινομημένα στο </w:t>
+      </w:r>
+      <w:r>
+        <w:t>hdfs.</w:t>
+      </w:r>
+      <w:r>
+        <w:rPr>
+          <w:lang w:val="el-GR"/>
+        </w:rPr>
+        <w:t xml:space="preserve"> Να σημειωθεί ότι και εδώ έγινε χρήση των </w:t>
+      </w:r>
+      <w:r>
+        <w:t xml:space="preserve">stop words. </w:t>
+      </w:r>
+      <w:r>
+        <w:rPr>
+          <w:lang w:val="el-GR"/>
+        </w:rPr>
+        <w:t>Συνοπτικά,</w:t>
+      </w:r>
+    </w:p>
+    <w:p>
+      <w:pPr>
+        <w:jc w:val="both"/>
+        <w:rPr>
+          <w:lang w:val="el-GR"/>
+        </w:rPr>
+      </w:pPr>
+    </w:p>
+    <w:p>
+      <w:pPr>
+        <w:pStyle w:val="ListParagraph"/>
+        <w:numPr>
+          <w:ilvl w:val="0"/>
+          <w:numId w:val="1"/>
+        </w:numPr>
+        <w:jc w:val="both"/>
+      </w:pPr>
+      <w:r>
+        <w:rPr>
+          <w:lang w:val="el-GR"/>
+        </w:rPr>
+        <w:t>για το πρώτο Μ</w:t>
+      </w:r>
+      <w:r>
+        <w:t>R</w:t>
+      </w:r>
+    </w:p>
+    <w:p>
+      <w:pPr>
+        <w:jc w:val="both"/>
+      </w:pPr>
+    </w:p>
+    <w:p>
+      <w:pPr>
+        <w:jc w:val="both"/>
+      </w:pPr>
+      <w:r>
+        <w:t>MAP(</w:t>
+      </w:r>
+      <w:r>
+        <w:t>key, value</w:t>
+      </w:r>
+      <w:r>
+        <w:t>)</w:t>
+      </w:r>
+      <w:r>
+        <w:t xml:space="preserve">: // value = </w:t>
+      </w:r>
+      <w:r>
+        <w:rPr>
+          <w:lang w:val="el-GR"/>
+        </w:rPr>
+        <w:t xml:space="preserve">η γραμμή του </w:t>
+      </w:r>
+      <w:r>
+        <w:t>dataset</w:t>
+      </w:r>
+    </w:p>
+    <w:p>
+      <w:pPr>
+        <w:jc w:val="both"/>
+      </w:pPr>
+      <w:r>
+        <w:tab/>
+        <w:t>words = value.split(“_”)</w:t>
+      </w:r>
+    </w:p>
+    <w:p>
+      <w:pPr>
+        <w:jc w:val="both"/>
+      </w:pPr>
+      <w:r>
+        <w:tab/>
+        <w:t>for w in words:</w:t>
+      </w:r>
+    </w:p>
+    <w:p>
+      <w:pPr>
+        <w:jc w:val="both"/>
+      </w:pPr>
+      <w:r>
+        <w:tab/>
+      </w:r>
+      <w:r>
+        <w:tab/>
+        <w:t>if (not inStopWords(w))</w:t>
+      </w:r>
+    </w:p>
+    <w:p>
+      <w:pPr>
+        <w:jc w:val="both"/>
+      </w:pPr>
+      <w:r>
+        <w:tab/>
+      </w:r>
+      <w:r>
+        <w:tab/>
+      </w:r>
+      <w:r>
+        <w:tab/>
+        <w:t>emit(w, 0)</w:t>
+      </w:r>
+    </w:p>
+    <w:p>
+      <w:pPr>
+        <w:jc w:val="both"/>
+      </w:pPr>
+      <w:r>
+        <w:tab/>
+      </w:r>
+      <w:r>
+        <w:tab/>
+      </w:r>
+      <w:r>
+        <w:tab/>
+        <w:t>global_count++</w:t>
+      </w:r>
+    </w:p>
+    <w:p>
+      <w:pPr>
+        <w:jc w:val="both"/>
+        <w:rPr>
+          <w:lang w:val="el-GR"/>
+        </w:rPr>
+      </w:pPr>
+    </w:p>
+    <w:p>
+      <w:pPr>
+        <w:jc w:val="both"/>
+        <w:rPr>
+          <w:lang w:val="el-GR"/>
+        </w:rPr>
+      </w:pPr>
+      <w:r>
+        <w:rPr>
+          <w:lang w:val="el-GR"/>
+        </w:rPr>
+        <w:t xml:space="preserve">Η συνάρτηση αυτή καλείται 50 ή 1000 φορές. Αυτό καθορίζεται στη συνάρτηση </w:t>
+      </w:r>
+      <w:r>
+        <w:t xml:space="preserve">run </w:t>
+      </w:r>
+      <w:r>
+        <w:rPr>
+          <w:lang w:val="el-GR"/>
+        </w:rPr>
+        <w:t xml:space="preserve">του </w:t>
+      </w:r>
+      <w:r>
+        <w:t xml:space="preserve">mapper. </w:t>
+      </w:r>
+      <w:r>
+        <w:rPr>
+          <w:lang w:val="el-GR"/>
+        </w:rPr>
+        <w:t xml:space="preserve">Το </w:t>
+      </w:r>
+      <w:r>
+        <w:t xml:space="preserve">key-value </w:t>
+      </w:r>
+      <w:r>
+        <w:rPr>
+          <w:lang w:val="el-GR"/>
+        </w:rPr>
+        <w:t>είναι της μορφής &lt;</w:t>
+      </w:r>
+      <w:r>
+        <w:t>string,int</w:t>
+      </w:r>
+      <w:r>
+        <w:rPr>
+          <w:lang w:val="el-GR"/>
+        </w:rPr>
+        <w:t xml:space="preserve">&gt;. Αυτό συμβαίνει διότι στο </w:t>
+      </w:r>
+      <w:r>
+        <w:t xml:space="preserve">reducer </w:t>
+      </w:r>
+      <w:r>
+        <w:rPr>
+          <w:lang w:val="el-GR"/>
+        </w:rPr>
+        <w:t xml:space="preserve">χρειαζόμαστε να ξέρουμε πόσα </w:t>
+      </w:r>
+      <w:r>
+        <w:t xml:space="preserve">key-values </w:t>
+      </w:r>
+      <w:r>
+        <w:rPr>
+          <w:lang w:val="el-GR"/>
+        </w:rPr>
+        <w:t xml:space="preserve">παρήχθησαν στη φάση του </w:t>
+      </w:r>
+      <w:r>
+        <w:t xml:space="preserve">map. </w:t>
+      </w:r>
+      <w:r>
+        <w:rPr>
+          <w:lang w:val="el-GR"/>
+        </w:rPr>
+        <w:t xml:space="preserve">Έτσι ο </w:t>
+      </w:r>
+      <w:r>
+        <w:rPr>
+          <w:lang w:val="el-GR"/>
+        </w:rPr>
+        <w:t xml:space="preserve">κάθε </w:t>
+      </w:r>
+      <w:r>
+        <w:t xml:space="preserve">mapper </w:t>
+      </w:r>
+      <w:r>
+        <w:rPr>
+          <w:lang w:val="el-GR"/>
+        </w:rPr>
+        <w:t xml:space="preserve">στο τέλος κάνει </w:t>
+      </w:r>
+      <w:r>
+        <w:t xml:space="preserve">emit </w:t>
+      </w:r>
+      <w:r>
+        <w:rPr>
+          <w:lang w:val="el-GR"/>
+        </w:rPr>
+        <w:t xml:space="preserve">ένα </w:t>
+      </w:r>
+      <w:r>
+        <w:t>key-value &lt;””, global_count&gt;.</w:t>
+      </w:r>
+      <w:r>
+        <w:t xml:space="preserve"> </w:t>
+      </w:r>
+      <w:r>
+        <w:rPr>
+          <w:lang w:val="el-GR"/>
+        </w:rPr>
+        <w:t xml:space="preserve">Τα </w:t>
+      </w:r>
+      <w:r>
+        <w:t xml:space="preserve">key-values </w:t>
+      </w:r>
+      <w:r>
+        <w:rPr>
+          <w:lang w:val="el-GR"/>
+        </w:rPr>
+        <w:t xml:space="preserve">με κενό </w:t>
+      </w:r>
+      <w:r>
+        <w:t xml:space="preserve">string </w:t>
+      </w:r>
+      <w:r>
+        <w:rPr>
+          <w:lang w:val="el-GR"/>
+        </w:rPr>
+        <w:t xml:space="preserve">είναι τα πρώτα τα οποία θα διαβάσει ο μοναδικός </w:t>
+      </w:r>
+      <w:r>
+        <w:t>reducer</w:t>
+      </w:r>
+      <w:r>
+        <w:rPr>
+          <w:lang w:val="el-GR"/>
+        </w:rPr>
+        <w:t xml:space="preserve"> και θα υπολογίσει τα διαθέσιμα κλειδιά εισόδου.</w:t>
+      </w:r>
+      <w:r>
+        <w:rPr>
+          <w:lang w:val="el-GR"/>
+        </w:rPr>
+        <w:t xml:space="preserve"> Δουλειά του </w:t>
+      </w:r>
+      <w:r>
+        <w:t xml:space="preserve">reducer </w:t>
+      </w:r>
+      <w:r>
+        <w:rPr>
+          <w:lang w:val="el-GR"/>
+        </w:rPr>
+        <w:t xml:space="preserve">είναι να κάνει </w:t>
+      </w:r>
+      <w:r>
+        <w:t xml:space="preserve">emit </w:t>
+      </w:r>
+      <w:r>
+        <w:rPr>
+          <w:lang w:val="el-GR"/>
+        </w:rPr>
+        <w:t xml:space="preserve">τόσα κλειδιά όσα και ο αριθμός των </w:t>
+      </w:r>
+      <w:r>
+        <w:t xml:space="preserve">reducer </w:t>
+      </w:r>
+      <w:r>
+        <w:rPr>
+          <w:lang w:val="el-GR"/>
+        </w:rPr>
+        <w:t xml:space="preserve">για το </w:t>
+      </w:r>
+      <w:r>
+        <w:t xml:space="preserve">job </w:t>
+      </w:r>
+      <w:r>
+        <w:rPr>
+          <w:lang w:val="el-GR"/>
+        </w:rPr>
+        <w:t xml:space="preserve">της ταξινόμησης -1. Γνωρίζοντας πόσα διαθέσιμα κλειδιά έχουμε και πόσα θέλουμε να κάνουμε </w:t>
+      </w:r>
+      <w:r>
+        <w:t>emit</w:t>
+      </w:r>
+      <w:r>
+        <w:rPr>
+          <w:lang w:val="el-GR"/>
+        </w:rPr>
+        <w:t xml:space="preserve"> μπορούμε να υπολογίσουμε το βήμα με το οποίο θα κάνουμε </w:t>
+      </w:r>
+      <w:r>
+        <w:t xml:space="preserve">emit </w:t>
+      </w:r>
+      <w:r>
+        <w:rPr>
+          <w:lang w:val="el-GR"/>
+        </w:rPr>
+        <w:t xml:space="preserve">ως step = sample / (reducersNo -1). Επομένως, κάθε </w:t>
+      </w:r>
+      <w:r>
+        <w:t xml:space="preserve">step keys </w:t>
+      </w:r>
+      <w:r>
+        <w:rPr>
+          <w:lang w:val="el-GR"/>
+        </w:rPr>
+        <w:t xml:space="preserve">που διαβάζουμε κάνουμε </w:t>
+      </w:r>
+      <w:r>
+        <w:t xml:space="preserve">emit </w:t>
+      </w:r>
+      <w:r>
+        <w:rPr>
+          <w:lang w:val="el-GR"/>
+        </w:rPr>
+        <w:t xml:space="preserve">το τρέχον και αυτό γράφεται στο αρχείο το οποίο θα διαβάσει ο </w:t>
+      </w:r>
+      <w:r>
+        <w:t xml:space="preserve">TotalOrder partitioner </w:t>
+      </w:r>
+      <w:r>
+        <w:rPr>
+          <w:lang w:val="el-GR"/>
+        </w:rPr>
+        <w:t>για να κάνει την ταξινόμηση.</w:t>
+      </w:r>
+    </w:p>
+    <w:p>
+      <w:pPr>
+        <w:jc w:val="both"/>
+        <w:rPr>
+          <w:lang w:val="el-GR"/>
+        </w:rPr>
+      </w:pPr>
+    </w:p>
+    <w:p>
+      <w:pPr>
+        <w:pStyle w:val="ListParagraph"/>
+        <w:numPr>
+          <w:ilvl w:val="0"/>
+          <w:numId w:val="1"/>
+        </w:numPr>
+        <w:jc w:val="both"/>
+      </w:pPr>
+      <w:r>
+        <w:rPr>
+          <w:lang w:val="el-GR"/>
+        </w:rPr>
+        <w:t>για το δεύτερο Μ</w:t>
+      </w:r>
+      <w:r>
+        <w:t>R</w:t>
+      </w:r>
+    </w:p>
+    <w:p>
+      <w:pPr>
+        <w:jc w:val="both"/>
+      </w:pPr>
+      <w:r>
+        <w:rPr>
+          <w:lang w:val="el-GR"/>
+        </w:rPr>
+        <w:t xml:space="preserve">Στο </w:t>
+      </w:r>
+      <w:r>
+        <w:t xml:space="preserve">job </w:t>
+      </w:r>
+      <w:r>
+        <w:rPr>
+          <w:lang w:val="el-GR"/>
+        </w:rPr>
+        <w:t xml:space="preserve">αυτό γίνεται η ταξινόμηση. Οι </w:t>
+      </w:r>
+      <w:r>
+        <w:t xml:space="preserve">mappers </w:t>
+      </w:r>
+      <w:r>
+        <w:rPr>
+          <w:lang w:val="el-GR"/>
+        </w:rPr>
+        <w:t>κάνουν</w:t>
+      </w:r>
+      <w:r>
+        <w:t xml:space="preserve"> emit </w:t>
+      </w:r>
+      <w:r>
+        <w:rPr>
+          <w:lang w:val="el-GR"/>
+        </w:rPr>
+        <w:t xml:space="preserve">τις λέξεις των τίτλων και οι </w:t>
+      </w:r>
+      <w:r>
+        <w:t xml:space="preserve">reducers </w:t>
+      </w:r>
+      <w:r>
+        <w:rPr>
+          <w:lang w:val="el-GR"/>
+        </w:rPr>
+        <w:t xml:space="preserve">τυπώνουν ταξινομημένα το αποτέλεσμα. Ο </w:t>
+      </w:r>
+      <w:r>
+        <w:t xml:space="preserve">partitioner </w:t>
+      </w:r>
+      <w:r>
+        <w:rPr>
+          <w:lang w:val="el-GR"/>
+        </w:rPr>
+        <w:t xml:space="preserve">φροντίζει ώστε να γίνει σωστά και όσο το δυνατόν δίκαια με βάση το </w:t>
+      </w:r>
+      <w:r>
+        <w:t xml:space="preserve">partition file </w:t>
+      </w:r>
+      <w:r>
+        <w:rPr>
+          <w:lang w:val="el-GR"/>
+        </w:rPr>
+        <w:t xml:space="preserve">ο διαμοιρασμός των </w:t>
+      </w:r>
+      <w:r>
+        <w:t>key-values.</w:t>
+      </w:r>
+    </w:p>
+    <w:p>
+      <w:pPr>
+        <w:jc w:val="both"/>
+      </w:pPr>
+    </w:p>
+    <w:p>
+      <w:pPr>
+        <w:jc w:val="both"/>
+      </w:pPr>
+      <w:r>
+        <w:t xml:space="preserve">MAP(key, value): // value = </w:t>
+      </w:r>
+      <w:r>
+        <w:rPr>
+          <w:lang w:val="el-GR"/>
+        </w:rPr>
+        <w:t xml:space="preserve">η γραμμή του </w:t>
+      </w:r>
+      <w:r>
+        <w:t>dataset</w:t>
+      </w:r>
+    </w:p>
+    <w:p>
+      <w:pPr>
+        <w:jc w:val="both"/>
+      </w:pPr>
+      <w:r>
+        <w:tab/>
+        <w:t>words = value.split(“_”)</w:t>
+      </w:r>
+    </w:p>
+    <w:p>
+      <w:pPr>
+        <w:jc w:val="both"/>
+      </w:pPr>
+      <w:r>
+        <w:tab/>
+        <w:t>for w in words:</w:t>
+      </w:r>
+    </w:p>
+    <w:p>
+      <w:pPr>
+        <w:jc w:val="both"/>
+      </w:pPr>
+      <w:r>
+        <w:tab/>
+      </w:r>
+      <w:r>
+        <w:tab/>
+        <w:t>if (not inStopWords(w))</w:t>
+      </w:r>
+    </w:p>
+    <w:p>
+      <w:pPr>
+        <w:jc w:val="both"/>
+      </w:pPr>
+      <w:r>
+        <w:tab/>
+      </w:r>
+      <w:r>
+        <w:tab/>
+      </w:r>
+      <w:r>
+        <w:tab/>
+        <w:t>emit(w, null)</w:t>
+      </w:r>
+    </w:p>
+    <w:p>
+      <w:pPr>
+        <w:jc w:val="both"/>
+      </w:pPr>
+    </w:p>
+    <w:p>
+      <w:pPr>
+        <w:jc w:val="both"/>
+      </w:pPr>
+      <w:r>
+        <w:rPr>
+          <w:lang w:val="el-GR"/>
+        </w:rPr>
+        <w:t xml:space="preserve">Χρησιμοποείται ο </w:t>
+      </w:r>
+      <w:r>
+        <w:t xml:space="preserve">identity reducer </w:t>
+      </w:r>
+      <w:r>
+        <w:rPr>
+          <w:lang w:val="el-GR"/>
+        </w:rPr>
+        <w:t xml:space="preserve">αφού δεν χρειάζεται να γίνει </w:t>
+      </w:r>
+      <w:r>
+        <w:rPr>
+          <w:lang w:val="el-GR"/>
+        </w:rPr>
+        <w:t xml:space="preserve">κάποια συγκεκριμένη επεξεργασία, παρά μόνο να μαζευτούν τα μοναδικά </w:t>
+      </w:r>
+      <w:r>
+        <w:t xml:space="preserve">keys </w:t>
+      </w:r>
+      <w:r>
+        <w:rPr>
+          <w:lang w:val="el-GR"/>
+        </w:rPr>
+        <w:t xml:space="preserve">και να γίνουν </w:t>
+      </w:r>
+      <w:r>
+        <w:t>emit.</w:t>
+      </w:r>
+    </w:p>
+    <w:p>
+      <w:pPr>
+        <w:jc w:val="both"/>
+        <w:rPr>
+          <w:lang w:val="el-GR"/>
+        </w:rPr>
+      </w:pPr>
+    </w:p>
+    <w:p>
+      <w:pPr>
+        <w:jc w:val="both"/>
+        <w:rPr>
+          <w:lang w:val="el-GR"/>
+        </w:rPr>
+      </w:pPr>
+      <w:r>
+        <w:rPr>
+          <w:lang w:val="el-GR"/>
+        </w:rPr>
+        <w:t xml:space="preserve">Και πάλι ακολουθήθηκαν 2 προσεγγίσεις σχετικά με το </w:t>
+      </w:r>
+      <w:r>
+        <w:t>sampling</w:t>
+      </w:r>
+      <w:r>
+        <w:rPr>
+          <w:lang w:val="el-GR"/>
+        </w:rPr>
+        <w:t>. Στην πρώτη οι</w:t>
+      </w:r>
+      <w:r>
+        <w:t xml:space="preserve"> mappers </w:t>
+      </w:r>
+      <w:r>
+        <w:rPr>
+          <w:lang w:val="el-GR"/>
+        </w:rPr>
+        <w:t>έκαναν 50 επαναλήψεις, ενώ στη δ</w:t>
+      </w:r>
+      <w:r>
+        <w:rPr>
+          <w:lang w:val="el-GR"/>
+        </w:rPr>
+        <w:t xml:space="preserve">εύτερη 1000. Στόχος ήταν φυσικά τα αρχεία με τις λέξεις να έχουν όσο το δυνατόν λιγότερες αποκλείσεις στο μέγεθός τους αλλά και με το μεγαλυτερο δυνατό </w:t>
+      </w:r>
+      <w:r>
+        <w:t>sampling.</w:t>
+      </w:r>
+      <w:r>
+        <w:rPr>
+          <w:lang w:val="el-GR"/>
+        </w:rPr>
+        <w:t xml:space="preserve"> Ενδεικτικά αναφέρουμε:</w:t>
+      </w:r>
+    </w:p>
+    <w:p>
+      <w:pPr>
+        <w:jc w:val="both"/>
+        <w:rPr>
+          <w:lang w:val="el-GR"/>
+        </w:rPr>
+      </w:pPr>
+    </w:p>
+    <w:p>
+      <w:pPr>
+        <w:pStyle w:val="ListParagraph"/>
+        <w:numPr>
+          <w:ilvl w:val="0"/>
+          <w:numId w:val="1"/>
+        </w:numPr>
+        <w:jc w:val="both"/>
+      </w:pPr>
+      <w:r>
+        <w:rPr>
+          <w:lang w:val="el-GR"/>
+        </w:rPr>
+        <w:t xml:space="preserve">Για </w:t>
+      </w:r>
+      <w:r>
+        <w:t>samping 50</w:t>
+      </w:r>
+    </w:p>
+    <w:p>
+      <w:pPr>
+        <w:jc w:val="both"/>
+      </w:pPr>
+    </w:p>
+    <w:p>
+      <w:pPr>
+        <w:jc w:val="both"/>
+      </w:pPr>
+      <w:r>
+        <w:t>1421979</w:t>
+      </w:r>
+      <w:r>
+        <w:tab/>
+      </w:r>
+      <w:r>
+        <w:t>/user/root/2_5_2_50_results/part-r-00000</w:t>
+      </w:r>
+    </w:p>
+    <w:p>
+      <w:pPr>
+        <w:jc w:val="both"/>
+      </w:pPr>
+      <w:r>
+        <w:t>1457687</w:t>
+      </w:r>
+      <w:r>
+        <w:tab/>
+      </w:r>
+      <w:r>
+        <w:t>/user/root/2_5_2_50_results/part-r-00001</w:t>
+      </w:r>
+    </w:p>
+    <w:p>
+      <w:pPr>
+        <w:jc w:val="both"/>
+      </w:pPr>
+      <w:r>
+        <w:t>2256524</w:t>
+      </w:r>
+      <w:r>
+        <w:tab/>
+      </w:r>
+      <w:r>
+        <w:t>/user/root/2_5_2_50_results/part-r-00002</w:t>
+      </w:r>
+    </w:p>
+    <w:p>
+      <w:pPr>
+        <w:jc w:val="both"/>
+      </w:pPr>
+      <w:r>
+        <w:t>1870106</w:t>
+      </w:r>
+      <w:r>
+        <w:tab/>
+        <w:t>/</w:t>
+      </w:r>
+      <w:r>
+        <w:t>user/root/2_5_2_50_results/part-r-00003</w:t>
+      </w:r>
+    </w:p>
+    <w:p>
+      <w:pPr>
+        <w:jc w:val="both"/>
+      </w:pPr>
+      <w:r>
+        <w:t>2144550</w:t>
+      </w:r>
+      <w:r>
+        <w:tab/>
+      </w:r>
+      <w:r>
+        <w:t>/user/root/2_5_2_50_results/part-r-00004</w:t>
+      </w:r>
+    </w:p>
+    <w:p>
+      <w:pPr>
+        <w:jc w:val="both"/>
+      </w:pPr>
+      <w:r>
+        <w:t>2154282</w:t>
+      </w:r>
+      <w:r>
+        <w:tab/>
+      </w:r>
+      <w:r>
+        <w:t>/user/root/2_5_2_50_results/part-r-00005</w:t>
+      </w:r>
+    </w:p>
+    <w:p>
+      <w:pPr>
+        <w:jc w:val="both"/>
+      </w:pPr>
+      <w:r>
+        <w:t>1648754</w:t>
+      </w:r>
+      <w:r>
+        <w:tab/>
+      </w:r>
+      <w:r>
+        <w:t>/user/root/2_5_2_50_results/part-r-00006</w:t>
+      </w:r>
+    </w:p>
+    <w:p>
+      <w:pPr>
+        <w:jc w:val="both"/>
+      </w:pPr>
+      <w:r>
+        <w:t>2903366</w:t>
+      </w:r>
+      <w:r>
+        <w:tab/>
+      </w:r>
+      <w:r>
+        <w:t>/user/root/2_5_2_50_results/part-r-00007</w:t>
+      </w:r>
+    </w:p>
+    <w:p>
+      <w:pPr>
+        <w:jc w:val="both"/>
+      </w:pPr>
+      <w:r>
+        <w:t>2399396</w:t>
+      </w:r>
+      <w:r>
+        <w:tab/>
+      </w:r>
+      <w:r>
+        <w:t>/user/root/2_5_2_50_results/part-r-00008</w:t>
+      </w:r>
+    </w:p>
+    <w:p>
+      <w:pPr>
+        <w:jc w:val="both"/>
+      </w:pPr>
+      <w:r>
+        <w:t>13427031</w:t>
+      </w:r>
+      <w:r>
+        <w:tab/>
+      </w:r>
+      <w:r>
+        <w:t>/user/root/2_5_2_50_results/part-r-00009</w:t>
+      </w:r>
+    </w:p>
+    <w:p>
+      <w:pPr>
+        <w:jc w:val="both"/>
+      </w:pPr>
+    </w:p>
+    <w:p>
+      <w:pPr>
+        <w:jc w:val="both"/>
+      </w:pPr>
+    </w:p>
+    <w:p>
+      <w:pPr>
+        <w:jc w:val="both"/>
+      </w:pPr>
+    </w:p>
+    <w:p>
+      <w:pPr>
+        <w:pStyle w:val="ListParagraph"/>
+        <w:numPr>
+          <w:ilvl w:val="0"/>
+          <w:numId w:val="1"/>
+        </w:numPr>
+        <w:jc w:val="both"/>
+      </w:pPr>
+      <w:r>
+        <w:rPr>
+          <w:lang w:val="el-GR"/>
+        </w:rPr>
+        <w:t xml:space="preserve">Για </w:t>
+      </w:r>
+      <w:r>
+        <w:t>sampling 1000</w:t>
+      </w:r>
+    </w:p>
+    <w:p>
+      <w:pPr>
+        <w:jc w:val="both"/>
+      </w:pPr>
+    </w:p>
+    <w:p>
+      <w:pPr>
+        <w:jc w:val="both"/>
+      </w:pPr>
+      <w:r>
+        <w:t xml:space="preserve">2219194 </w:t>
+      </w:r>
+      <w:r>
+        <w:tab/>
+      </w:r>
+      <w:r>
+        <w:t>/user/root/2_5_2_1000_results/part-r-00000</w:t>
+      </w:r>
+    </w:p>
+    <w:p>
+      <w:pPr>
+        <w:jc w:val="both"/>
+      </w:pPr>
+      <w:r>
+        <w:t xml:space="preserve">3013629 </w:t>
+      </w:r>
+      <w:r>
+        <w:tab/>
+      </w:r>
+      <w:r>
+        <w:t>/user/root/2_5_2_1000_results/part-r-00001</w:t>
+      </w:r>
+    </w:p>
+    <w:p>
+      <w:pPr>
+        <w:jc w:val="both"/>
+      </w:pPr>
+      <w:r>
+        <w:t xml:space="preserve">2865982 </w:t>
+      </w:r>
+      <w:r>
+        <w:tab/>
+        <w:t>/</w:t>
+      </w:r>
+      <w:r>
+        <w:t>user/root/2_5_2_1000_results/part-r-00002</w:t>
+      </w:r>
+    </w:p>
+    <w:p>
+      <w:pPr>
+        <w:jc w:val="both"/>
+      </w:pPr>
+      <w:r>
+        <w:t xml:space="preserve">2988760 </w:t>
+      </w:r>
+      <w:r>
+        <w:tab/>
+      </w:r>
+      <w:r>
+        <w:t>/user/root/2_5_2_1000_results/part-r-00003</w:t>
+      </w:r>
+    </w:p>
+    <w:p>
+      <w:pPr>
+        <w:jc w:val="both"/>
+      </w:pPr>
+      <w:r>
+        <w:t xml:space="preserve">3642139 </w:t>
+      </w:r>
+      <w:r>
+        <w:tab/>
+      </w:r>
+      <w:r>
+        <w:t>/user/root/2_5_2_1000_results/part-r-00004</w:t>
+      </w:r>
+    </w:p>
+    <w:p>
+      <w:pPr>
+        <w:jc w:val="both"/>
+      </w:pPr>
+      <w:r>
+        <w:t xml:space="preserve">3103469 </w:t>
+      </w:r>
+      <w:r>
+        <w:tab/>
+      </w:r>
+      <w:r>
+        <w:t>/user/root/2_5_2_1000_results/part-r-00005</w:t>
+      </w:r>
+    </w:p>
+    <w:p>
+      <w:pPr>
+        <w:jc w:val="both"/>
+      </w:pPr>
+      <w:r>
+        <w:t xml:space="preserve">3291799 </w:t>
+      </w:r>
+      <w:r>
+        <w:tab/>
+      </w:r>
+      <w:r>
+        <w:t>/user/root/2_5_2_1000_results/part-r-00006</w:t>
+      </w:r>
+    </w:p>
+    <w:p>
+      <w:pPr>
+        <w:jc w:val="both"/>
+      </w:pPr>
+      <w:r>
+        <w:t xml:space="preserve">3496447 </w:t>
+      </w:r>
+      <w:r>
+        <w:tab/>
+      </w:r>
+      <w:r>
+        <w:t>/user/root/2_5_2_1000_results/part-r-00007</w:t>
+      </w:r>
+    </w:p>
+    <w:p>
+      <w:pPr>
+        <w:jc w:val="both"/>
+      </w:pPr>
+      <w:r>
+        <w:t xml:space="preserve">2950653 </w:t>
+      </w:r>
+      <w:r>
+        <w:tab/>
+      </w:r>
+      <w:r>
+        <w:t>/user/root/2_5_2_1000_results/part-r-00008</w:t>
+      </w:r>
+    </w:p>
+    <w:p>
+      <w:pPr>
+        <w:jc w:val="both"/>
+      </w:pPr>
+      <w:r>
+        <w:t xml:space="preserve">4111603 </w:t>
+      </w:r>
+      <w:r>
+        <w:tab/>
+      </w:r>
+      <w:r>
+        <w:t>/user/root/2_5_2_1000_results/part-r-00009</w:t>
+      </w:r>
+    </w:p>
+    <w:p>
+      <w:pPr>
+        <w:jc w:val="both"/>
+      </w:pPr>
+    </w:p>
+    <w:p>
+      <w:pPr>
+        <w:jc w:val="both"/>
+      </w:pPr>
+      <w:r>
+        <w:rPr>
+          <w:lang w:val="el-GR"/>
+        </w:rPr>
+        <w:t>Παρατηρούμε λοιπόν πόσο πιο ισοκατανεμημένα είναι τα δεδομένα στην περίπτωση που η συχνότητα της δειγματοληψίας είναι μεγαλύτερη.</w:t>
+      </w:r>
+    </w:p>
+    <w:p>
+      <w:pPr>
+        <w:jc w:val="both"/>
+      </w:pPr>
+    </w:p>
+    <w:p>
+      <w:pPr>
+        <w:jc w:val="both"/>
+      </w:pPr>
+    </w:p>
+    <w:p>
+      <w:pPr>
+        <w:pStyle w:val="Heading3"/>
+      </w:pPr>
+      <w:r>
+        <w:t xml:space="preserve">2.5.3 Ερωτήσεις </w:t>
+      </w:r>
+    </w:p>
+    <w:p/>
+    <w:p>
+      <w:pPr>
+        <w:pStyle w:val="ListParagraph"/>
+        <w:numPr>
+          <w:ilvl w:val="0"/>
+          <w:numId w:val="2"/>
+        </w:numPr>
+        <w:jc w:val="both"/>
+        <w:rPr>
+          <w:i/>
+        </w:rPr>
+      </w:pPr>
+      <w:r>
+        <w:rPr>
+          <w:i/>
+        </w:rPr>
+        <w:t xml:space="preserve">Πόσο χρόνο έκαναν να εκτελεστούν τα προγράμματα histogram_full, histogram_50 και histogram_1000? </w:t>
+      </w:r>
+    </w:p>
+    <w:p/>
+    <w:p>
+      <w:pPr>
+        <w:jc w:val="both"/>
+      </w:pPr>
+      <w:r>
+        <w:t xml:space="preserve">Από τα logs </w:t>
+      </w:r>
+      <w:r>
+        <w:rPr>
+          <w:lang w:val="el-GR"/>
+        </w:rPr>
+        <w:t xml:space="preserve">των αντίστοιχων </w:t>
+      </w:r>
+      <w:r>
+        <w:t xml:space="preserve">jobs </w:t>
+      </w:r>
+      <w:r>
+        <w:rPr>
+          <w:lang w:val="el-GR"/>
+        </w:rPr>
+        <w:t>βρίσκουμε τις εξής πληροφορίες</w:t>
+      </w:r>
+      <w:r>
+        <w:t xml:space="preserve"> :</w:t>
+      </w:r>
+    </w:p>
+    <w:p>
+      <w:pPr>
+        <w:jc w:val="both"/>
+      </w:pPr>
+    </w:p>
+    <w:tbl>
+      <w:tblPr>
+        <w:tblStyle w:val="TableGrid"/>
+        <w:tblW w:w="0" w:type="auto"/>
+        <w:tblLook w:val="04A0" w:firstRow="1" w:lastRow="0" w:firstColumn="1" w:lastColumn="0" w:noHBand="0" w:noVBand="1"/>
+      </w:tblPr>
+      <w:tblGrid>
+        <w:gridCol w:w="2129"/>
+        <w:gridCol w:w="2129"/>
+        <w:gridCol w:w="2129"/>
+        <w:gridCol w:w="2129"/>
+      </w:tblGrid>
+      <w:tr>
+        <w:tc>
+          <w:tcPr>
+            <w:tcW w:w="2129" w:type="dxa"/>
+          </w:tcPr>
+          <w:p>
+            <w:pPr>
+              <w:jc w:val="both"/>
+            </w:pPr>
+          </w:p>
+        </w:tc>
+        <w:tc>
+          <w:tcPr>
+            <w:tcW w:w="2129" w:type="dxa"/>
+          </w:tcPr>
+          <w:p>
+            <w:pPr>
+              <w:jc w:val="both"/>
+            </w:pPr>
+            <w:r>
+              <w:t>full</w:t>
+            </w:r>
+          </w:p>
+        </w:tc>
+        <w:tc>
+          <w:tcPr>
+            <w:tcW w:w="2129" w:type="dxa"/>
+          </w:tcPr>
+          <w:p>
+            <w:pPr>
+              <w:jc w:val="both"/>
+            </w:pPr>
+            <w:r>
+              <w:t>1000</w:t>
+            </w:r>
+          </w:p>
+        </w:tc>
+        <w:tc>
+          <w:tcPr>
+            <w:tcW w:w="2129" w:type="dxa"/>
+          </w:tcPr>
+          <w:p>
+            <w:pPr>
+              <w:jc w:val="both"/>
+            </w:pPr>
+            <w:r>
+              <w:t>50</w:t>
+            </w:r>
+          </w:p>
+        </w:tc>
+      </w:tr>
+      <w:tr>
+        <w:tc>
+          <w:tcPr>
+            <w:tcW w:w="2129" w:type="dxa"/>
+          </w:tcPr>
+          <w:p>
+            <w:pPr>
+              <w:jc w:val="both"/>
+            </w:pPr>
+            <w:r>
+              <w:t>job1</w:t>
+            </w:r>
+          </w:p>
+        </w:tc>
+        <w:tc>
+          <w:tcPr>
+            <w:tcW w:w="2129" w:type="dxa"/>
+          </w:tcPr>
+          <w:p>
+            <w:pPr>
+              <w:jc w:val="both"/>
+            </w:pPr>
+            <w:r>
+              <w:t>3min 23 sec</w:t>
+            </w:r>
+          </w:p>
+        </w:tc>
+        <w:tc>
+          <w:tcPr>
+            <w:tcW w:w="2129" w:type="dxa"/>
+          </w:tcPr>
+          <w:p>
+            <w:pPr>
+              <w:jc w:val="both"/>
+            </w:pPr>
+            <w:r>
+              <w:t>2 min 19 sec</w:t>
+            </w:r>
+          </w:p>
+        </w:tc>
+        <w:tc>
+          <w:tcPr>
+            <w:tcW w:w="2129" w:type="dxa"/>
+          </w:tcPr>
+          <w:p>
+            <w:pPr>
+              <w:jc w:val="both"/>
+            </w:pPr>
+            <w:r>
+              <w:t xml:space="preserve">2 min 15 sec1 </w:t>
+            </w:r>
+          </w:p>
+        </w:tc>
+      </w:tr>
+      <w:tr>
+        <w:tc>
+          <w:tcPr>
+            <w:tcW w:w="2129" w:type="dxa"/>
+          </w:tcPr>
+          <w:p>
+            <w:pPr>
+              <w:jc w:val="both"/>
+            </w:pPr>
+            <w:r>
+              <w:t>job2</w:t>
+            </w:r>
+          </w:p>
+        </w:tc>
+        <w:tc>
+          <w:tcPr>
+            <w:tcW w:w="2129" w:type="dxa"/>
+          </w:tcPr>
+          <w:p>
+            <w:pPr>
+              <w:jc w:val="both"/>
+            </w:pPr>
+            <w:r>
+              <w:t>1 min 5 sec</w:t>
+            </w:r>
+          </w:p>
+        </w:tc>
+        <w:tc>
+          <w:tcPr>
+            <w:tcW w:w="2129" w:type="dxa"/>
+          </w:tcPr>
+          <w:p>
+            <w:pPr>
+              <w:jc w:val="both"/>
+            </w:pPr>
+            <w:r>
+              <w:t xml:space="preserve">1 min </w:t>
+            </w:r>
+            <w:r>
+              <w:t>8 sec</w:t>
+            </w:r>
+          </w:p>
+        </w:tc>
+        <w:tc>
+          <w:tcPr>
+            <w:tcW w:w="2129" w:type="dxa"/>
+          </w:tcPr>
+          <w:p>
+            <w:pPr>
+              <w:jc w:val="both"/>
+            </w:pPr>
+            <w:r>
+              <w:t>1 min 5 sec</w:t>
+            </w:r>
+          </w:p>
+        </w:tc>
+      </w:tr>
+    </w:tbl>
+    <w:p>
+      <w:pPr>
+        <w:jc w:val="both"/>
+      </w:pPr>
+    </w:p>
+    <w:p>
+      <w:pPr>
+        <w:jc w:val="both"/>
+        <w:rPr>
+          <w:lang w:val="el-GR"/>
+        </w:rPr>
+      </w:pPr>
+      <w:r>
+        <w:rPr>
+          <w:lang w:val="el-GR"/>
+        </w:rPr>
+        <w:t xml:space="preserve">Υπενθυμίζουμε ότι το πρώτο </w:t>
+      </w:r>
+      <w:r>
+        <w:t xml:space="preserve">job </w:t>
+      </w:r>
+      <w:r>
+        <w:rPr>
+          <w:lang w:val="el-GR"/>
+        </w:rPr>
+        <w:t xml:space="preserve">είναι αυτό που κάνει το </w:t>
+      </w:r>
+      <w:r>
+        <w:t xml:space="preserve">processing </w:t>
+      </w:r>
+      <w:r>
+        <w:rPr>
+          <w:lang w:val="el-GR"/>
+        </w:rPr>
+        <w:t>των λέξεων και το δεύτερο απλά υπολογίζει τα ποσοστά έχοντας τις απόλυτες τιμές από το πρώτο. Άρα αυτό που μας ενδιαφέρει είναι ο χρόνος του πρώτου, γιατί το δεύτερο είναι σταθερό.</w:t>
+      </w:r>
+    </w:p>
+    <w:p>
+      <w:pPr>
+        <w:jc w:val="both"/>
+        <w:rPr>
+          <w:lang w:val="el-GR"/>
+        </w:rPr>
+      </w:pPr>
+      <w:r>
+        <w:rPr>
+          <w:lang w:val="el-GR"/>
+        </w:rPr>
+        <w:t xml:space="preserve">Παρατηρούμε λοιπόν ότι όσο μειώνουμε το πλήθος των </w:t>
+      </w:r>
+      <w:r>
+        <w:t xml:space="preserve">key-values </w:t>
+      </w:r>
+      <w:r>
+        <w:rPr>
+          <w:lang w:val="el-GR"/>
+        </w:rPr>
+        <w:t xml:space="preserve">που παράγονται από τους </w:t>
+      </w:r>
+      <w:r>
+        <w:t>mappers</w:t>
+      </w:r>
+      <w:r>
+        <w:rPr>
+          <w:lang w:val="el-GR"/>
+        </w:rPr>
+        <w:t xml:space="preserve"> τόσο μειώνεται και ο χρόνος.</w:t>
+      </w:r>
+    </w:p>
+    <w:p>
+      <w:pPr>
+        <w:jc w:val="both"/>
+        <w:rPr>
+          <w:lang w:val="el-GR"/>
+        </w:rPr>
+      </w:pPr>
+    </w:p>
+    <w:p>
+      <w:pPr>
+        <w:pStyle w:val="ListParagraph"/>
+        <w:numPr>
+          <w:ilvl w:val="0"/>
+          <w:numId w:val="2"/>
+        </w:numPr>
+        <w:rPr>
+          <w:i/>
+          <w:lang w:val="el-GR"/>
+        </w:rPr>
+      </w:pPr>
+      <w:r>
+        <w:rPr>
+          <w:i/>
+          <w:lang w:val="el-GR"/>
+        </w:rPr>
+        <w:t xml:space="preserve">Πιο ιστόγραμμα προσεγγίζει καλύτερα το histogram_full? </w:t>
+      </w:r>
+    </w:p>
+    <w:p>
+      <w:pPr>
+        <w:jc w:val="both"/>
+        <w:rPr>
+          <w:lang w:val="el-GR"/>
+        </w:rPr>
+      </w:pPr>
+    </w:p>
+    <w:p>
+      <w:pPr>
+        <w:jc w:val="both"/>
+        <w:rPr>
+          <w:lang w:val="el-GR"/>
+        </w:rPr>
+      </w:pPr>
+      <w:r>
+        <w:rPr>
+          <w:lang w:val="el-GR"/>
+        </w:rPr>
+        <w:t xml:space="preserve">Όπως παρατηρούμε στο διάγραμμα 3, το </w:t>
+      </w:r>
+      <w:r>
+        <w:t>histogram</w:t>
+      </w:r>
+      <w:r>
+        <w:rPr>
+          <w:lang w:val="el-GR"/>
+        </w:rPr>
+        <w:t>_</w:t>
+      </w:r>
+      <w:r>
+        <w:t>full</w:t>
+      </w:r>
+      <w:r>
+        <w:rPr>
+          <w:lang w:val="el-GR"/>
+        </w:rPr>
+        <w:t xml:space="preserve"> (μπλε), προσεγγίζεται καλύτερα από το </w:t>
+      </w:r>
+      <w:r>
+        <w:t>histogram_1000 (</w:t>
+      </w:r>
+      <w:r>
+        <w:rPr>
+          <w:lang w:val="el-GR"/>
+        </w:rPr>
+        <w:t>κίτρινο</w:t>
+      </w:r>
+      <w:r>
+        <w:t>) όπως είναι και το αναμενόμενο. Όσ</w:t>
+      </w:r>
+      <w:r>
+        <w:t>ο πιο συχνά κάνουμε δειγματοληψί</w:t>
+      </w:r>
+      <w:r>
+        <w:t>α</w:t>
+      </w:r>
+      <w:r>
+        <w:t xml:space="preserve"> τόσο καλύτερα το αποτέλεσμα προσεγγίζει τα πλήρη δεδομένα.</w:t>
+      </w:r>
+      <w:r>
+        <w:t xml:space="preserve"> Ωστόσο, να σημειωθεί ότι και το histogram_50</w:t>
+      </w:r>
+      <w:r>
+        <w:rPr>
+          <w:lang w:val="el-GR"/>
+        </w:rPr>
+        <w:t xml:space="preserve"> δεν έχει τραγικά μεγάλες αποκλί</w:t>
+      </w:r>
+      <w:r>
+        <w:rPr>
+          <w:lang w:val="el-GR"/>
+        </w:rPr>
+        <w:t xml:space="preserve">σεις. Παρόλα αυτά κρίνοντας και από τους αντίστοιχους χρόνους δεν υπάρχει λόγος να κάνουμε </w:t>
+      </w:r>
+      <w:r>
+        <w:t>sampling</w:t>
+      </w:r>
+      <w:r>
+        <w:rPr>
+          <w:lang w:val="el-GR"/>
+        </w:rPr>
+        <w:t xml:space="preserve"> με 50 αφού </w:t>
+      </w:r>
+      <w:r>
+        <w:t xml:space="preserve">histogram_1000 </w:t>
+      </w:r>
+      <w:r>
+        <w:rPr>
+          <w:lang w:val="el-GR"/>
+        </w:rPr>
+        <w:t xml:space="preserve">και </w:t>
+      </w:r>
+      <w:r>
+        <w:t xml:space="preserve">histogram_50 </w:t>
+      </w:r>
+      <w:r>
+        <w:rPr>
+          <w:lang w:val="el-GR"/>
+        </w:rPr>
+        <w:t>έκαναν περίπου τους ίδιους χρό</w:t>
+      </w:r>
+      <w:r>
+        <w:rPr>
+          <w:lang w:val="el-GR"/>
+        </w:rPr>
+        <w:t>νους.</w:t>
+      </w:r>
+    </w:p>
+    <w:p>
+      <w:pPr>
+        <w:jc w:val="both"/>
+        <w:rPr>
+          <w:lang w:val="el-GR"/>
+        </w:rPr>
+      </w:pPr>
+    </w:p>
+    <w:p>
+      <w:pPr>
+        <w:pStyle w:val="ListParagraph"/>
+        <w:numPr>
+          <w:ilvl w:val="0"/>
+          <w:numId w:val="2"/>
+        </w:numPr>
+        <w:jc w:val="both"/>
+        <w:rPr>
+          <w:i/>
+        </w:rPr>
+      </w:pPr>
+      <w:r>
+        <w:rPr>
+          <w:i/>
+        </w:rPr>
+        <w:t>Με τι κόστος έγινε αυτή η προσέγγιση?</w:t>
+      </w:r>
+      <w:r>
+        <w:rPr>
+          <w:i/>
+        </w:rPr>
+        <w:t xml:space="preserve"> </w:t>
+      </w:r>
+    </w:p>
+    <w:p>
+      <w:pPr>
+        <w:jc w:val="both"/>
+        <w:rPr>
+          <w:i/>
+        </w:rPr>
+      </w:pPr>
+    </w:p>
+    <w:p>
+      <w:pPr>
+        <w:jc w:val="both"/>
+        <w:rPr>
+          <w:lang w:val="el-GR"/>
+        </w:rPr>
+      </w:pPr>
+      <w:r>
+        <w:t>Για να κάνουμε την προσέγγιση διατρέξαμε όλα τα δεδομένα εισόδου και κάναμε sampling</w:t>
+      </w:r>
+      <w:r>
+        <w:rPr>
+          <w:lang w:val="el-GR"/>
+        </w:rPr>
+        <w:t xml:space="preserve"> πάνω σε αυτά. Είχαμε δηλαδή το κόστος της ανάγνωσης όλων των δεδομένων παρόλο που χρειαστηκε να επεξεργαστούμε μόνο ένα μικρό μέρος από αυτά.</w:t>
+      </w:r>
+    </w:p>
+    <w:p>
+      <w:pPr>
+        <w:jc w:val="both"/>
+        <w:rPr>
+          <w:lang w:val="el-GR"/>
+        </w:rPr>
+      </w:pPr>
+    </w:p>
+    <w:p>
+      <w:pPr>
+        <w:pStyle w:val="ListParagraph"/>
+        <w:numPr>
+          <w:ilvl w:val="0"/>
+          <w:numId w:val="2"/>
+        </w:numPr>
+        <w:rPr>
+          <w:i/>
+          <w:lang w:val="el-GR"/>
+        </w:rPr>
+      </w:pPr>
+      <w:r>
+        <w:rPr>
+          <w:i/>
+          <w:lang w:val="el-GR"/>
+        </w:rPr>
+        <w:t xml:space="preserve">Ποιο γράμμα έχει τα περισσότερα αποτελέσματα? Για ποιο λόγο συμβαίνει αυτό? </w:t>
+      </w:r>
+    </w:p>
+    <w:p>
+      <w:pPr>
+        <w:rPr>
+          <w:lang w:val="el-GR"/>
+        </w:rPr>
+      </w:pPr>
+    </w:p>
+    <w:p>
+      <w:pPr>
+        <w:jc w:val="both"/>
+      </w:pPr>
+      <w:r>
+        <w:rPr>
+          <w:lang w:val="el-GR"/>
+        </w:rPr>
+        <w:t xml:space="preserve">Από το διάγραμμα 3 αλλά και το </w:t>
+      </w:r>
+      <w:r>
+        <w:t xml:space="preserve">output </w:t>
+      </w:r>
+      <w:r>
+        <w:rPr>
+          <w:lang w:val="el-GR"/>
+        </w:rPr>
+        <w:t xml:space="preserve">των </w:t>
+      </w:r>
+      <w:r>
+        <w:t>jobs</w:t>
+      </w:r>
+      <w:r>
+        <w:rPr>
+          <w:lang w:val="el-GR"/>
+        </w:rPr>
+        <w:t xml:space="preserve"> βλέπουμε ότι τα περισσότερα αποτελέσματα τα έχει το γράμμα </w:t>
+      </w:r>
+      <w:r>
+        <w:t>S.</w:t>
+      </w:r>
+      <w:r>
+        <w:t xml:space="preserve"> (Γιατί?)</w:t>
+      </w:r>
+    </w:p>
+    <w:p>
+      <w:pPr>
+        <w:jc w:val="both"/>
+      </w:pPr>
+    </w:p>
+    <w:p>
+      <w:pPr>
+        <w:pStyle w:val="ListParagraph"/>
+        <w:numPr>
+          <w:ilvl w:val="0"/>
+          <w:numId w:val="2"/>
+        </w:numPr>
+        <w:jc w:val="both"/>
+        <w:rPr>
+          <w:i/>
+        </w:rPr>
+      </w:pPr>
+      <w:r>
+        <w:rPr>
+          <w:i/>
+        </w:rPr>
+        <w:t xml:space="preserve">Σε ποια εκτέλεση από τις ordered_sample_50 και ordered_sample_1000 τα αρχεία File1..File10 που προέκυψαν περιέχουν πιο ισοκατανεμημένο αριθμό κλειδιών? </w:t>
+      </w:r>
+    </w:p>
+    <w:p>
+      <w:pPr>
+        <w:jc w:val="both"/>
+      </w:pPr>
+    </w:p>
+    <w:p>
+      <w:pPr>
+        <w:jc w:val="both"/>
+        <w:rPr>
+          <w:lang w:val="el-GR"/>
+        </w:rPr>
+      </w:pPr>
+      <w:r>
+        <w:t xml:space="preserve">Όπως βλέπουμε από το μέγεθος των αρχείων παραπάνω στην περίπτωση του ordered_sample_1000 </w:t>
+      </w:r>
+      <w:r>
+        <w:rPr>
+          <w:lang w:val="el-GR"/>
+        </w:rPr>
+        <w:t xml:space="preserve">πετυχαίνουμε πολύ καλύτερη ισοκατανομή με το μέγεθος των αρχείων να μεταβάλλεται από </w:t>
+      </w:r>
+      <w:r>
+        <w:rPr>
+          <w:lang w:val="el-GR"/>
+        </w:rPr>
+        <w:t xml:space="preserve">2.12 </w:t>
+      </w:r>
+      <w:r>
+        <w:t>MB</w:t>
+      </w:r>
+      <w:r>
+        <w:rPr>
+          <w:lang w:val="el-GR"/>
+        </w:rPr>
+        <w:t xml:space="preserve"> – 3.92 </w:t>
+      </w:r>
+      <w:r>
+        <w:t>MB</w:t>
+      </w:r>
+      <w:r>
+        <w:rPr>
+          <w:lang w:val="el-GR"/>
+        </w:rPr>
+        <w:t xml:space="preserve">. Η αντίστοιχη μεταβολή για το </w:t>
+      </w:r>
+      <w:r>
+        <w:t xml:space="preserve">orderd_sample_50 </w:t>
+      </w:r>
+      <w:r>
+        <w:rPr>
+          <w:lang w:val="el-GR"/>
+        </w:rPr>
+        <w:t>είναι 1.36 ΜΒ – 12.</w:t>
+      </w:r>
+      <w:r>
+        <w:rPr>
+          <w:lang w:val="el-GR"/>
+        </w:rPr>
+        <w:t>81ΜΒ.</w:t>
+      </w:r>
+    </w:p>
+    <w:p>
+      <w:pPr>
+        <w:jc w:val="both"/>
+        <w:rPr>
+          <w:lang w:val="el-GR"/>
+        </w:rPr>
+      </w:pPr>
+    </w:p>
+    <w:p>
+      <w:pPr>
+        <w:pStyle w:val="ListParagraph"/>
+        <w:numPr>
+          <w:ilvl w:val="0"/>
+          <w:numId w:val="2"/>
+        </w:numPr>
+        <w:jc w:val="both"/>
+        <w:rPr>
+          <w:i/>
+          <w:lang w:val="el-GR"/>
+        </w:rPr>
+      </w:pPr>
+      <w:r>
+        <w:rPr>
+          <w:i/>
+          <w:lang w:val="el-GR"/>
+        </w:rPr>
+        <w:t xml:space="preserve">Ποια εκτέλεση από τις ordered_sample_50 και ordered_sample_1000 εκτελέστηκε πιο γρήγορα? </w:t>
+      </w:r>
+    </w:p>
+    <w:p>
+      <w:pPr>
+        <w:jc w:val="both"/>
+        <w:rPr>
+          <w:i/>
+          <w:lang w:val="el-GR"/>
+        </w:rPr>
+      </w:pPr>
+    </w:p>
+    <w:p>
+      <w:pPr>
+        <w:jc w:val="both"/>
+        <w:rPr>
+          <w:lang w:val="el-GR"/>
+        </w:rPr>
+      </w:pPr>
+      <w:r>
+        <w:rPr>
+          <w:lang w:val="el-GR"/>
+        </w:rPr>
+        <w:t xml:space="preserve">Από τα </w:t>
+      </w:r>
+      <w:r>
+        <w:t xml:space="preserve">logs </w:t>
+      </w:r>
+      <w:r>
+        <w:rPr>
+          <w:lang w:val="el-GR"/>
+        </w:rPr>
+        <w:t>παίρνουμε τις εξής τιμές για τους χρόνους εκτέλεσης:</w:t>
+      </w:r>
+    </w:p>
+    <w:p>
+      <w:pPr>
+        <w:jc w:val="both"/>
+        <w:rPr>
+          <w:lang w:val="el-GR"/>
+        </w:rPr>
+      </w:pPr>
+    </w:p>
+    <w:tbl>
+      <w:tblPr>
+        <w:tblStyle w:val="TableGrid"/>
+        <w:tblW w:w="0" w:type="auto"/>
+        <w:jc w:val="center"/>
+        <w:tblLook w:val="04A0" w:firstRow="1" w:lastRow="0" w:firstColumn="1" w:lastColumn="0" w:noHBand="0" w:noVBand="1"/>
+      </w:tblPr>
+      <w:tblGrid>
+        <w:gridCol w:w="2129"/>
+        <w:gridCol w:w="2488"/>
+        <w:gridCol w:w="2222"/>
+      </w:tblGrid>
+      <w:tr>
+        <w:trPr>
+          <w:jc w:val="center"/>
+        </w:trPr>
+        <w:tc>
+          <w:tcPr>
+            <w:tcW w:w="2129" w:type="dxa"/>
+          </w:tcPr>
+          <w:p>
+            <w:pPr>
+              <w:jc w:val="both"/>
+            </w:pPr>
+          </w:p>
+        </w:tc>
+        <w:tc>
+          <w:tcPr>
+            <w:tcW w:w="2129" w:type="dxa"/>
+          </w:tcPr>
+          <w:p>
+            <w:pPr>
+              <w:jc w:val="both"/>
+            </w:pPr>
+            <w:r>
+              <w:t>ordered_sample_</w:t>
+            </w:r>
+            <w:r>
+              <w:t>1000</w:t>
+            </w:r>
+          </w:p>
+        </w:tc>
+        <w:tc>
+          <w:tcPr>
+            <w:tcW w:w="2129" w:type="dxa"/>
+          </w:tcPr>
+          <w:p>
+            <w:pPr>
+              <w:jc w:val="both"/>
+            </w:pPr>
+            <w:r>
+              <w:t>ordered_sample_</w:t>
+            </w:r>
+            <w:r>
+              <w:t>50</w:t>
+            </w:r>
+          </w:p>
+        </w:tc>
+      </w:tr>
+      <w:tr>
+        <w:trPr>
+          <w:jc w:val="center"/>
+        </w:trPr>
+        <w:tc>
+          <w:tcPr>
+            <w:tcW w:w="2129" w:type="dxa"/>
+          </w:tcPr>
+          <w:p>
+            <w:pPr>
+              <w:jc w:val="both"/>
+            </w:pPr>
+            <w:r>
+              <w:t>sampling</w:t>
+            </w:r>
+          </w:p>
+        </w:tc>
+        <w:tc>
+          <w:tcPr>
+            <w:tcW w:w="2129" w:type="dxa"/>
+          </w:tcPr>
+          <w:p>
+            <w:pPr>
+              <w:jc w:val="both"/>
+            </w:pPr>
+            <w:r>
+              <w:t>40 sec</w:t>
+            </w:r>
+          </w:p>
+        </w:tc>
+        <w:tc>
+          <w:tcPr>
+            <w:tcW w:w="2129" w:type="dxa"/>
+          </w:tcPr>
+          <w:p>
+            <w:pPr>
+              <w:jc w:val="both"/>
+            </w:pPr>
+            <w:r>
+              <w:t>35 sec</w:t>
+            </w:r>
+          </w:p>
+        </w:tc>
+      </w:tr>
+      <w:tr>
+        <w:trPr>
+          <w:jc w:val="center"/>
+        </w:trPr>
+        <w:tc>
+          <w:tcPr>
+            <w:tcW w:w="2129" w:type="dxa"/>
+          </w:tcPr>
+          <w:p>
+            <w:pPr>
+              <w:jc w:val="both"/>
+            </w:pPr>
+            <w:r>
+              <w:t>sorting</w:t>
+            </w:r>
+          </w:p>
+        </w:tc>
+        <w:tc>
+          <w:tcPr>
+            <w:tcW w:w="2129" w:type="dxa"/>
+          </w:tcPr>
+          <w:p>
+            <w:pPr>
+              <w:jc w:val="both"/>
+            </w:pPr>
+            <w:r>
+              <w:t>2 min 36 sec</w:t>
+            </w:r>
+          </w:p>
+        </w:tc>
+        <w:tc>
+          <w:tcPr>
+            <w:tcW w:w="2129" w:type="dxa"/>
+          </w:tcPr>
+          <w:p>
+            <w:pPr>
+              <w:jc w:val="both"/>
+            </w:pPr>
+            <w:r>
+              <w:t>2 min 34sec</w:t>
+            </w:r>
+          </w:p>
+        </w:tc>
+      </w:tr>
+    </w:tbl>
+    <w:p>
+      <w:pPr>
+        <w:jc w:val="both"/>
+        <w:rPr>
+          <w:lang w:val="el-GR"/>
+        </w:rPr>
+      </w:pPr>
+    </w:p>
+    <w:p>
+      <w:pPr>
+        <w:jc w:val="both"/>
+        <w:rPr>
+          <w:lang w:val="el-GR"/>
+        </w:rPr>
+      </w:pPr>
+      <w:r>
+        <w:rPr>
+          <w:lang w:val="el-GR"/>
+        </w:rPr>
+        <w:t xml:space="preserve">Όπως είναι λογικό το </w:t>
+      </w:r>
+      <w:r>
+        <w:t xml:space="preserve">sampling </w:t>
+      </w:r>
+      <w:r>
+        <w:rPr>
+          <w:lang w:val="el-GR"/>
+        </w:rPr>
+        <w:t>με λιγότερα βήματα κράτησε λιγότερο χρόνο.</w:t>
+      </w:r>
+      <w:r>
+        <w:rPr>
+          <w:lang w:val="el-GR"/>
+        </w:rPr>
+        <w:t xml:space="preserve"> Αντίθετα, για την ταξινόμηση βλέπουμε ότι και στις 2 περιπτώσεις κράτησε περίπου τον ίδιο χρόνο ενώ αναμενόμενο θα ήταν να κρατούσε περισσότερο στην περίπτωση της μικρής δειγματοληψίας, αφού σε κάποιον </w:t>
+      </w:r>
+      <w:r>
+        <w:t xml:space="preserve">reducer </w:t>
+      </w:r>
+      <w:r>
+        <w:rPr>
+          <w:lang w:val="el-GR"/>
+        </w:rPr>
+        <w:t>θα έπεφτε περισσότερος φορτος εργασίας με αποτέλεσμα να καθυστερήσει. Κάτι τέτοιο, ωστόσο, δεν έγινε.</w:t>
+      </w:r>
+    </w:p>
+    <w:p>
+      <w:pPr>
+        <w:jc w:val="both"/>
+        <w:rPr>
+          <w:lang w:val="el-GR"/>
+        </w:rPr>
+      </w:pPr>
+    </w:p>
+    <w:p>
+      <w:pPr>
+        <w:pStyle w:val="Heading2"/>
+        <w:rPr>
+          <w:lang w:val="el-GR"/>
+        </w:rPr>
+      </w:pPr>
+      <w:r>
+        <w:rPr>
+          <w:lang w:val="el-GR"/>
+        </w:rPr>
+        <w:t xml:space="preserve">2.6 Υπολογισμός ποσοστού ερωτημάτων που μπορούν να απαντηθούν από την wikipedia </w:t>
+      </w:r>
+    </w:p>
+    <w:p>
+      <w:pPr>
+        <w:jc w:val="both"/>
+      </w:pPr>
+    </w:p>
+    <w:p>
+      <w:pPr>
+        <w:jc w:val="both"/>
+        <w:rPr>
+          <w:lang w:val="el-GR"/>
+        </w:rPr>
+      </w:pPr>
+      <w:r>
+        <w:rPr>
+          <w:lang w:val="el-GR"/>
+        </w:rPr>
+        <w:t xml:space="preserve">Στο ερώτημα αυτό καλούμαστε να συνδιάσουμε τα 2 </w:t>
+      </w:r>
+      <w:r>
+        <w:t xml:space="preserve">datasets, </w:t>
+      </w:r>
+      <w:r>
+        <w:rPr>
+          <w:lang w:val="el-GR"/>
+        </w:rPr>
+        <w:t xml:space="preserve">αυτό της </w:t>
+      </w:r>
+      <w:r>
+        <w:t xml:space="preserve">Wikipedia </w:t>
+      </w:r>
+      <w:r>
+        <w:rPr>
+          <w:lang w:val="el-GR"/>
+        </w:rPr>
+        <w:t xml:space="preserve">και αυτό της </w:t>
+      </w:r>
+      <w:r>
+        <w:t>AOL</w:t>
+      </w:r>
+      <w:r>
+        <w:t xml:space="preserve">, </w:t>
+      </w:r>
+      <w:r>
+        <w:rPr>
+          <w:lang w:val="el-GR"/>
+        </w:rPr>
+        <w:t xml:space="preserve">με σκοπό να υπολογίσουμε ποιο ποσοστό των ερωτημάτων της </w:t>
+      </w:r>
+      <w:r>
+        <w:t xml:space="preserve">AOL </w:t>
+      </w:r>
+      <w:r>
+        <w:rPr>
+          <w:lang w:val="el-GR"/>
+        </w:rPr>
+        <w:t xml:space="preserve">μπορεί να απαντηθεί από τη  </w:t>
+      </w:r>
+      <w:r>
+        <w:t>Wikipedia.</w:t>
+      </w:r>
+      <w:r>
+        <w:rPr>
+          <w:lang w:val="el-GR"/>
+        </w:rPr>
+        <w:t xml:space="preserve"> Ουσιαστικά αυτό σημαίνει να βρούμε το ποσοστό των λέξεων που είναι κοινές στους τίτλους της </w:t>
+      </w:r>
+      <w:r>
+        <w:t>Wikipedia</w:t>
+      </w:r>
+      <w:r>
+        <w:rPr>
+          <w:lang w:val="el-GR"/>
+        </w:rPr>
+        <w:t xml:space="preserve"> και στα ερωτήματα των χρηστών της </w:t>
+      </w:r>
+      <w:r>
+        <w:t>AOL.</w:t>
+      </w:r>
+      <w:r>
+        <w:rPr>
+          <w:lang w:val="el-GR"/>
+        </w:rPr>
+        <w:t xml:space="preserve"> </w:t>
+      </w:r>
+    </w:p>
+    <w:p>
+      <w:pPr>
+        <w:jc w:val="both"/>
+        <w:rPr>
+          <w:lang w:val="el-GR"/>
+        </w:rPr>
+      </w:pPr>
+      <w:r>
+        <w:rPr>
+          <w:lang w:val="el-GR"/>
+        </w:rPr>
+        <w:t xml:space="preserve">Για να το κάνουμε αυτό θα χρειαστούμε 2 </w:t>
+      </w:r>
+      <w:r>
+        <w:t>MapReduce</w:t>
+      </w:r>
+      <w:r>
+        <w:rPr>
+          <w:lang w:val="el-GR"/>
+        </w:rPr>
+        <w:t xml:space="preserve"> </w:t>
+      </w:r>
+      <w:r>
+        <w:t>jobs.</w:t>
+      </w:r>
+      <w:r>
+        <w:rPr>
+          <w:lang w:val="el-GR"/>
+        </w:rPr>
+        <w:t xml:space="preserve"> Σκοπός μας είναι για κάθε λέξη να ελέγξουμε αν υπάρχει και στα 2 </w:t>
+      </w:r>
+      <w:r>
+        <w:t>datasets.</w:t>
+      </w:r>
+      <w:r>
+        <w:rPr>
+          <w:lang w:val="el-GR"/>
+        </w:rPr>
+        <w:t xml:space="preserve"> Επομένως, το πρώτο </w:t>
+      </w:r>
+      <w:r>
+        <w:t xml:space="preserve">job </w:t>
+      </w:r>
+      <w:r>
+        <w:rPr>
+          <w:lang w:val="el-GR"/>
+        </w:rPr>
+        <w:t xml:space="preserve">θα βρει όλες τις λέξεις και πού υπάρχουν ενώ το δεύτερο θα κάνει τους υπολογισμούς. Συγκεκριμένα, οι </w:t>
+      </w:r>
+      <w:r>
+        <w:t>mappers</w:t>
+      </w:r>
+      <w:r>
+        <w:rPr>
+          <w:lang w:val="el-GR"/>
+        </w:rPr>
+        <w:t xml:space="preserve"> του πρώτου </w:t>
+      </w:r>
+      <w:r>
+        <w:t>job</w:t>
+      </w:r>
+      <w:r>
+        <w:t>,</w:t>
+      </w:r>
+      <w:r>
+        <w:t xml:space="preserve"> </w:t>
+      </w:r>
+      <w:r>
+        <w:rPr>
+          <w:lang w:val="el-GR"/>
+        </w:rPr>
+        <w:t xml:space="preserve">για κάθε λέξη από τα ερώτηματα των </w:t>
+      </w:r>
+      <w:r>
+        <w:rPr>
+          <w:lang w:val="el-GR"/>
+        </w:rPr>
+        <w:t xml:space="preserve">χρηστών της </w:t>
+      </w:r>
+      <w:r>
+        <w:t>AOL</w:t>
+      </w:r>
+      <w:r>
+        <w:rPr>
+          <w:lang w:val="el-GR"/>
+        </w:rPr>
+        <w:t xml:space="preserve"> θα κάνουν </w:t>
+      </w:r>
+      <w:r>
+        <w:t>emit keyword</w:t>
+      </w:r>
+      <w:r>
+        <w:rPr>
+          <w:lang w:val="el-GR"/>
+        </w:rPr>
+        <w:t xml:space="preserve"> της μορφής &lt;</w:t>
+      </w:r>
+      <w:r>
+        <w:t>word, 1</w:t>
+      </w:r>
+      <w:r>
+        <w:rPr>
+          <w:lang w:val="el-GR"/>
+        </w:rPr>
+        <w:t xml:space="preserve">&gt;, ενώ για κάθε λέξη των τίτλων της </w:t>
+      </w:r>
+      <w:r>
+        <w:t xml:space="preserve">Wikipedia </w:t>
+      </w:r>
+      <w:r>
+        <w:rPr>
+          <w:lang w:val="el-GR"/>
+        </w:rPr>
+        <w:t xml:space="preserve">θα κάνουν </w:t>
+      </w:r>
+      <w:r>
+        <w:t xml:space="preserve">emit keyword </w:t>
+      </w:r>
+      <w:r>
+        <w:rPr>
+          <w:lang w:val="el-GR"/>
+        </w:rPr>
+        <w:t xml:space="preserve">της μορφής </w:t>
+      </w:r>
+      <w:r>
+        <w:t>&lt;word, 2&gt;.</w:t>
+      </w:r>
+      <w:r>
+        <w:rPr>
+          <w:lang w:val="el-GR"/>
+        </w:rPr>
+        <w:t xml:space="preserve"> Στη συνέχεια, οι </w:t>
+      </w:r>
+      <w:r>
+        <w:t xml:space="preserve">reducers </w:t>
+      </w:r>
+      <w:r>
+        <w:rPr>
+          <w:lang w:val="el-GR"/>
+        </w:rPr>
+        <w:t xml:space="preserve">θα μαζέψουν τα </w:t>
+      </w:r>
+      <w:r>
+        <w:t>key-values</w:t>
+      </w:r>
+      <w:r>
+        <w:rPr>
+          <w:lang w:val="el-GR"/>
+        </w:rPr>
+        <w:t xml:space="preserve"> ανά λέξη. Στις λέξεις που υπάρχει και 1 και 2 υπάρχουν και τα 2 </w:t>
+      </w:r>
+      <w:r>
+        <w:t>datasets</w:t>
+      </w:r>
+      <w:r>
+        <w:rPr>
+          <w:lang w:val="el-GR"/>
+        </w:rPr>
+        <w:t xml:space="preserve"> επομένως το ερώτημα είναι επιτυχημένο και οι </w:t>
+      </w:r>
+      <w:r>
+        <w:t xml:space="preserve">reducers </w:t>
+      </w:r>
+      <w:r>
+        <w:rPr>
+          <w:lang w:val="el-GR"/>
+        </w:rPr>
+        <w:t xml:space="preserve">κάνουν </w:t>
+      </w:r>
+      <w:r>
+        <w:t>emit 1.</w:t>
+      </w:r>
+      <w:r>
+        <w:rPr>
+          <w:lang w:val="el-GR"/>
+        </w:rPr>
+        <w:t xml:space="preserve"> Στην περίπτωση που υπάρχει μόνο 1, δηλαδή η λέξη βρίσκεται μόνο στο </w:t>
+      </w:r>
+      <w:r>
+        <w:t>AOL dataset,</w:t>
+      </w:r>
+      <w:r>
+        <w:rPr>
+          <w:lang w:val="el-GR"/>
+        </w:rPr>
+        <w:t xml:space="preserve"> οι </w:t>
+      </w:r>
+      <w:r>
+        <w:t>reducers</w:t>
+      </w:r>
+      <w:r>
+        <w:rPr>
+          <w:lang w:val="el-GR"/>
+        </w:rPr>
+        <w:t xml:space="preserve"> κάνουν </w:t>
+      </w:r>
+      <w:r>
+        <w:t xml:space="preserve">emit 2 </w:t>
+      </w:r>
+      <w:r>
+        <w:rPr>
+          <w:lang w:val="el-GR"/>
+        </w:rPr>
+        <w:t xml:space="preserve">και το ερώτημα δεν θεωρείται επιτυχημένο. Αν υπάρχει μόνο 2 δεν γίνεται </w:t>
+      </w:r>
+      <w:r>
+        <w:t>emit</w:t>
+      </w:r>
+      <w:r>
+        <w:rPr>
+          <w:lang w:val="el-GR"/>
+        </w:rPr>
+        <w:t xml:space="preserve"> κάτι.</w:t>
+      </w:r>
+      <w:r>
+        <w:rPr>
+          <w:lang w:val="el-GR"/>
+        </w:rPr>
+        <w:t xml:space="preserve"> Συνοπτικά:</w:t>
+      </w:r>
+    </w:p>
+    <w:p>
+      <w:pPr>
+        <w:jc w:val="both"/>
+        <w:rPr>
+          <w:lang w:val="el-GR"/>
+        </w:rPr>
+      </w:pPr>
+    </w:p>
+    <w:p>
+      <w:pPr>
+        <w:jc w:val="both"/>
+      </w:pPr>
+      <w:r>
+        <w:t xml:space="preserve">MAP(key, value): // value </w:t>
+      </w:r>
+      <w:r>
+        <w:rPr>
+          <w:lang w:val="el-GR"/>
+        </w:rPr>
+        <w:t xml:space="preserve">η γραμμή του </w:t>
+      </w:r>
+      <w:r>
+        <w:t>dataset</w:t>
+      </w:r>
+    </w:p>
+    <w:p>
+      <w:pPr>
+        <w:jc w:val="both"/>
+      </w:pPr>
+      <w:r>
+        <w:tab/>
+        <w:t>if AOL(value):</w:t>
+      </w:r>
+    </w:p>
+    <w:p>
+      <w:pPr>
+        <w:jc w:val="both"/>
+      </w:pPr>
+      <w:r>
+        <w:tab/>
+      </w:r>
+      <w:r>
+        <w:tab/>
+        <w:t>keywords = getKeyWords(value)</w:t>
+      </w:r>
+    </w:p>
+    <w:p>
+      <w:pPr>
+        <w:jc w:val="both"/>
+      </w:pPr>
+      <w:r>
+        <w:tab/>
+      </w:r>
+      <w:r>
+        <w:tab/>
+        <w:t>for word in keywords:</w:t>
+      </w:r>
+    </w:p>
+    <w:p>
+      <w:pPr>
+        <w:jc w:val="both"/>
+      </w:pPr>
+      <w:r>
+        <w:tab/>
+      </w:r>
+      <w:r>
+        <w:tab/>
+      </w:r>
+      <w:r>
+        <w:tab/>
+        <w:t>emit(word, 1)</w:t>
+      </w:r>
+    </w:p>
+    <w:p>
+      <w:pPr>
+        <w:jc w:val="both"/>
+      </w:pPr>
+      <w:r>
+        <w:tab/>
+        <w:t>else:</w:t>
+      </w:r>
+    </w:p>
+    <w:p>
+      <w:pPr>
+        <w:jc w:val="both"/>
+      </w:pPr>
+      <w:r>
+        <w:tab/>
+      </w:r>
+      <w:r>
+        <w:tab/>
+        <w:t>words = value.split(“_”)</w:t>
+      </w:r>
+    </w:p>
+    <w:p>
+      <w:pPr>
+        <w:jc w:val="both"/>
+      </w:pPr>
+      <w:r>
+        <w:tab/>
+      </w:r>
+      <w:r>
+        <w:tab/>
+        <w:t>for word in words:</w:t>
+      </w:r>
+    </w:p>
+    <w:p>
+      <w:pPr>
+        <w:jc w:val="both"/>
+      </w:pPr>
+      <w:r>
+        <w:tab/>
+      </w:r>
+      <w:r>
+        <w:tab/>
+      </w:r>
+      <w:r>
+        <w:tab/>
+        <w:t>emit(word,2)</w:t>
+      </w:r>
+    </w:p>
+    <w:p>
+      <w:pPr>
+        <w:jc w:val="both"/>
+      </w:pPr>
+    </w:p>
+    <w:p>
+      <w:pPr>
+        <w:jc w:val="both"/>
+      </w:pPr>
+      <w:r>
+        <w:t>REDUCE(key, value_list):</w:t>
+      </w:r>
+    </w:p>
+    <w:p>
+      <w:pPr>
+        <w:jc w:val="both"/>
+      </w:pPr>
+      <w:r>
+        <w:tab/>
+        <w:t>found_one = hasOne(value_list)</w:t>
+      </w:r>
+    </w:p>
+    <w:p>
+      <w:pPr>
+        <w:jc w:val="both"/>
+      </w:pPr>
+      <w:r>
+        <w:tab/>
+        <w:t>found_two = hasTwo(value_list)</w:t>
+      </w:r>
+    </w:p>
+    <w:p>
+      <w:pPr>
+        <w:jc w:val="both"/>
+      </w:pPr>
+      <w:r>
+        <w:tab/>
+        <w:t>if (found_one and found_two):</w:t>
+      </w:r>
+    </w:p>
+    <w:p>
+      <w:pPr>
+        <w:jc w:val="both"/>
+      </w:pPr>
+      <w:r>
+        <w:tab/>
+      </w:r>
+      <w:r>
+        <w:tab/>
+        <w:t>emit(1</w:t>
+      </w:r>
+      <w:r>
+        <w:t>,null</w:t>
+      </w:r>
+      <w:r>
+        <w:t>)</w:t>
+      </w:r>
+    </w:p>
+    <w:p>
+      <w:pPr>
+        <w:jc w:val="both"/>
+      </w:pPr>
+      <w:r>
+        <w:tab/>
+        <w:t>else:</w:t>
+      </w:r>
+    </w:p>
+    <w:p>
+      <w:pPr>
+        <w:jc w:val="both"/>
+      </w:pPr>
+      <w:r>
+        <w:tab/>
+      </w:r>
+      <w:r>
+        <w:tab/>
+        <w:t>if (found_one):</w:t>
+      </w:r>
+    </w:p>
+    <w:p>
+      <w:pPr>
+        <w:jc w:val="both"/>
+      </w:pPr>
+      <w:r>
+        <w:tab/>
+      </w:r>
+      <w:r>
+        <w:tab/>
+      </w:r>
+      <w:r>
+        <w:tab/>
+        <w:t>emit(2,null)</w:t>
+      </w:r>
+    </w:p>
+    <w:p>
+      <w:pPr>
+        <w:jc w:val="both"/>
+      </w:pPr>
+    </w:p>
+    <w:p>
+      <w:pPr>
+        <w:jc w:val="both"/>
+      </w:pPr>
+      <w:r>
+        <w:rPr>
+          <w:lang w:val="el-GR"/>
+        </w:rPr>
+        <w:t xml:space="preserve">Δουλειά του δεύτερου </w:t>
+      </w:r>
+      <w:r>
+        <w:t xml:space="preserve">MapReduce job </w:t>
+      </w:r>
+      <w:r>
+        <w:rPr>
+          <w:lang w:val="el-GR"/>
+        </w:rPr>
+        <w:t xml:space="preserve">είναι να αθροίσει τα </w:t>
+      </w:r>
+      <w:r>
+        <w:t>key-values</w:t>
+      </w:r>
+      <w:r>
+        <w:rPr>
+          <w:lang w:val="el-GR"/>
+        </w:rPr>
+        <w:t xml:space="preserve"> που έχουν ως κλειδί 1 και αυτά που έχουν ως κλειδί 2. Χρησιμοποιούμε </w:t>
+      </w:r>
+      <w:r>
+        <w:t>SequenceFormat</w:t>
+      </w:r>
+      <w:r>
+        <w:rPr>
+          <w:lang w:val="el-GR"/>
+        </w:rPr>
+        <w:t xml:space="preserve"> για τα ενδιάμεσα αποτελέσματα και έτσι χρειαζόμαστε έναν </w:t>
+      </w:r>
+      <w:r>
+        <w:t>identity mapper</w:t>
+      </w:r>
+      <w:r>
+        <w:rPr>
+          <w:lang w:val="el-GR"/>
+        </w:rPr>
+        <w:t>.</w:t>
+      </w:r>
+      <w:r>
+        <w:t xml:space="preserve"> </w:t>
+      </w:r>
+      <w:r>
+        <w:t>Δουλειά επομένως</w:t>
+      </w:r>
+      <w:r>
+        <w:t>,</w:t>
+      </w:r>
+      <w:r>
+        <w:t xml:space="preserve"> του reducer </w:t>
+      </w:r>
+      <w:r>
+        <w:rPr>
+          <w:lang w:val="el-GR"/>
+        </w:rPr>
+        <w:t xml:space="preserve">είναι να αθροίσει πόσα </w:t>
+      </w:r>
+      <w:r>
+        <w:t>values</w:t>
+      </w:r>
+      <w:r>
+        <w:rPr>
+          <w:lang w:val="el-GR"/>
+        </w:rPr>
+        <w:t xml:space="preserve"> υπάρχουν στο κάθε κλειδί. </w:t>
+      </w:r>
+      <w:r>
+        <w:t>Χ</w:t>
+      </w:r>
+      <w:r>
+        <w:t>ρησιμοποιούμε 2 reducers</w:t>
+      </w:r>
+      <w:r>
+        <w:t>,</w:t>
+      </w:r>
       <w:bookmarkStart w:id="0" w:name="_GoBack"/>
       <w:bookmarkEnd w:id="0"/>
-    </w:p>
-    <w:p>
-      <w:pPr>
-        <w:jc w:val="both"/>
-      </w:pPr>
-      <w:r>
-        <w:t xml:space="preserve">time </w:t>
-      </w:r>
-      <w:r>
-        <w:rPr>
-          <w:lang w:val="el-GR"/>
-        </w:rPr>
-        <w:t xml:space="preserve">για </w:t>
-      </w:r>
-      <w:r>
-        <w:t>full</w:t>
-      </w:r>
-    </w:p>
-    <w:p>
-      <w:pPr>
-        <w:jc w:val="both"/>
-      </w:pPr>
-      <w:r>
-        <w:t>real</w:t>
-      </w:r>
-      <w:r>
-        <w:tab/>
-        <w:t>4m42.884s</w:t>
-      </w:r>
-    </w:p>
-    <w:p>
-      <w:pPr>
-        <w:jc w:val="both"/>
-      </w:pPr>
-      <w:r>
-        <w:t>user</w:t>
-      </w:r>
-      <w:r>
-        <w:tab/>
-        <w:t>0m9.385s</w:t>
-      </w:r>
-    </w:p>
-    <w:p>
-      <w:pPr>
-        <w:jc w:val="both"/>
-      </w:pPr>
-      <w:r>
-        <w:t>sys</w:t>
-      </w:r>
-      <w:r>
-        <w:tab/>
-        <w:t>0m0.940s</w:t>
-      </w:r>
-    </w:p>
-    <w:p>
-      <w:pPr>
-        <w:jc w:val="both"/>
-      </w:pPr>
-    </w:p>
-    <w:p>
-      <w:pPr>
-        <w:jc w:val="both"/>
-      </w:pPr>
-      <w:r>
-        <w:t xml:space="preserve">time </w:t>
-      </w:r>
-      <w:r>
-        <w:rPr>
-          <w:lang w:val="el-GR"/>
-        </w:rPr>
-        <w:t xml:space="preserve">για </w:t>
-      </w:r>
-      <w:r>
-        <w:t>50</w:t>
-      </w:r>
-    </w:p>
-    <w:p>
-      <w:pPr>
-        <w:jc w:val="both"/>
-      </w:pPr>
-      <w:r>
-        <w:t>real</w:t>
-      </w:r>
-      <w:r>
-        <w:tab/>
-        <w:t>3m27.364s</w:t>
-      </w:r>
-    </w:p>
-    <w:p>
-      <w:pPr>
-        <w:jc w:val="both"/>
-      </w:pPr>
-      <w:r>
-        <w:t>user</w:t>
-      </w:r>
-      <w:r>
-        <w:tab/>
-        <w:t>0m10.093s</w:t>
-      </w:r>
-    </w:p>
-    <w:p>
-      <w:pPr>
-        <w:jc w:val="both"/>
-      </w:pPr>
-      <w:r>
-        <w:t>sys</w:t>
-      </w:r>
-      <w:r>
-        <w:tab/>
-        <w:t>0m0.952s</w:t>
-      </w:r>
-    </w:p>
-    <w:p>
-      <w:pPr>
-        <w:jc w:val="both"/>
-      </w:pPr>
-    </w:p>
-    <w:p>
-      <w:pPr>
-        <w:jc w:val="both"/>
-      </w:pPr>
-      <w:r>
-        <w:t xml:space="preserve">time </w:t>
-      </w:r>
-      <w:r>
-        <w:rPr>
-          <w:lang w:val="el-GR"/>
-        </w:rPr>
-        <w:t xml:space="preserve">για </w:t>
-      </w:r>
-      <w:r>
-        <w:t>1000</w:t>
-      </w:r>
-    </w:p>
-    <w:p>
-      <w:pPr>
-        <w:jc w:val="both"/>
-      </w:pPr>
-      <w:r>
-        <w:t>real</w:t>
-      </w:r>
-      <w:r>
-        <w:tab/>
-        <w:t>3m25.779s</w:t>
-      </w:r>
-    </w:p>
-    <w:p>
-      <w:pPr>
-        <w:jc w:val="both"/>
-      </w:pPr>
-      <w:r>
-        <w:t>user</w:t>
-      </w:r>
-      <w:r>
-        <w:tab/>
-        <w:t>0m9.137s</w:t>
-      </w:r>
-    </w:p>
-    <w:p>
-      <w:pPr>
-        <w:jc w:val="both"/>
-      </w:pPr>
-      <w:r>
-        <w:t>sys</w:t>
-      </w:r>
-      <w:r>
-        <w:tab/>
-        <w:t>0m0.852s</w:t>
-      </w:r>
+      <w:r>
+        <w:t xml:space="preserve"> </w:t>
+      </w:r>
+      <w:r>
+        <w:rPr>
+          <w:lang w:val="el-GR"/>
+        </w:rPr>
+        <w:t>ώστε ο ένας να πάρει τα κλειδιά με 1 και ο άλλος να πάρει τα κλειδιά με 2.</w:t>
+      </w:r>
+      <w:r>
+        <w:rPr>
+          <w:lang w:val="el-GR"/>
+        </w:rPr>
+        <w:t xml:space="preserve"> Έτσι το αποτέλεσμα του ενός θα είναι το πλήθος των επιτυχών queries και το αποτέλεσμα του άλλου το πλήθος των ανεπιτυχών.</w:t>
+      </w:r>
+      <w:r>
+        <w:rPr>
+          <w:lang w:val="el-GR"/>
+        </w:rPr>
+        <w:t xml:space="preserve"> </w:t>
+      </w:r>
+    </w:p>
+    <w:p>
+      <w:pPr>
+        <w:jc w:val="both"/>
+      </w:pPr>
     </w:p>
     <w:p>
       <w:pPr>
@@ -4318,7 +7116,33 @@
     </w:p>
     <w:p>
       <w:pPr>
-        <w:pStyle w:val="Heading2"/>
+        <w:jc w:val="both"/>
+      </w:pPr>
+    </w:p>
+    <w:p>
+      <w:pPr>
+        <w:jc w:val="both"/>
+        <w:rPr>
+          <w:lang w:val="el-GR"/>
+        </w:rPr>
+      </w:pPr>
+    </w:p>
+    <w:p>
+      <w:pPr>
+        <w:jc w:val="both"/>
+        <w:rPr>
+          <w:lang w:val="el-GR"/>
+        </w:rPr>
+      </w:pPr>
+    </w:p>
+    <w:p>
+      <w:pPr>
+        <w:jc w:val="both"/>
+      </w:pPr>
+    </w:p>
+    <w:p>
+      <w:pPr>
+        <w:jc w:val="both"/>
       </w:pPr>
     </w:p>
     <w:sectPr>
@@ -4329,6 +7153,243 @@
     </w:sectPr>
   </w:body>
 </w:document>
+</file>
+
+<file path=word/numbering.xml><?xml version="1.0" encoding="utf-8"?>
+<w:numbering xmlns:wpc="http://schemas.microsoft.com/office/word/2010/wordprocessingCanvas" xmlns:mo="http://schemas.microsoft.com/office/mac/office/2008/main" xmlns:mc="http://schemas.openxmlformats.org/markup-compatibility/2006" xmlns:mv="urn:schemas-microsoft-com:mac:vml" xmlns:o="urn:schemas-microsoft-com:office:office" xmlns:r="http://schemas.openxmlformats.org/officeDocument/2006/relationships" xmlns:m="http://schemas.openxmlformats.org/officeDocument/2006/math" xmlns:v="urn:schemas-microsoft-com:vml" xmlns:wp14="http://schemas.microsoft.com/office/word/2010/wordprocessingDrawing" xmlns:wp="http://schemas.openxmlformats.org/drawingml/2006/wordprocessingDrawing" xmlns:w10="urn:schemas-microsoft-com:office:word" xmlns:w="http://schemas.openxmlformats.org/wordprocessingml/2006/main" xmlns:w14="http://schemas.microsoft.com/office/word/2010/wordml" xmlns:wpg="http://schemas.microsoft.com/office/word/2010/wordprocessingGroup" xmlns:wpi="http://schemas.microsoft.com/office/word/2010/wordprocessingInk" xmlns:wne="http://schemas.microsoft.com/office/word/2006/wordml" xmlns:wps="http://schemas.microsoft.com/office/word/2010/wordprocessingShape" mc:Ignorable="w14 wp14">
+  <w:abstractNum w:abstractNumId="0">
+    <w:nsid w:val="21C410DF"/>
+    <w:multiLevelType w:val="hybridMultilevel"/>
+    <w:tmpl w:val="FCAE6734"/>
+    <w:lvl w:ilvl="0" w:tplc="1868B186">
+      <w:start w:val="2"/>
+      <w:numFmt w:val="bullet"/>
+      <w:lvlText w:val="-"/>
+      <w:lvlJc w:val="left"/>
+      <w:pPr>
+        <w:ind w:left="720" w:hanging="360"/>
+      </w:pPr>
+      <w:rPr>
+        <w:rFonts w:ascii="Cambria" w:eastAsiaTheme="minorEastAsia" w:hAnsi="Cambria" w:cstheme="minorBidi" w:hint="default"/>
+      </w:rPr>
+    </w:lvl>
+    <w:lvl w:ilvl="1" w:tplc="04090003" w:tentative="1">
+      <w:start w:val="1"/>
+      <w:numFmt w:val="bullet"/>
+      <w:lvlText w:val="o"/>
+      <w:lvlJc w:val="left"/>
+      <w:pPr>
+        <w:ind w:left="1440" w:hanging="360"/>
+      </w:pPr>
+      <w:rPr>
+        <w:rFonts w:ascii="Courier New" w:hAnsi="Courier New" w:hint="default"/>
+      </w:rPr>
+    </w:lvl>
+    <w:lvl w:ilvl="2" w:tplc="04090005" w:tentative="1">
+      <w:start w:val="1"/>
+      <w:numFmt w:val="bullet"/>
+      <w:lvlText w:val=""/>
+      <w:lvlJc w:val="left"/>
+      <w:pPr>
+        <w:ind w:left="2160" w:hanging="360"/>
+      </w:pPr>
+      <w:rPr>
+        <w:rFonts w:ascii="Wingdings" w:hAnsi="Wingdings" w:hint="default"/>
+      </w:rPr>
+    </w:lvl>
+    <w:lvl w:ilvl="3" w:tplc="04090001" w:tentative="1">
+      <w:start w:val="1"/>
+      <w:numFmt w:val="bullet"/>
+      <w:lvlText w:val=""/>
+      <w:lvlJc w:val="left"/>
+      <w:pPr>
+        <w:ind w:left="2880" w:hanging="360"/>
+      </w:pPr>
+      <w:rPr>
+        <w:rFonts w:ascii="Symbol" w:hAnsi="Symbol" w:hint="default"/>
+      </w:rPr>
+    </w:lvl>
+    <w:lvl w:ilvl="4" w:tplc="04090003" w:tentative="1">
+      <w:start w:val="1"/>
+      <w:numFmt w:val="bullet"/>
+      <w:lvlText w:val="o"/>
+      <w:lvlJc w:val="left"/>
+      <w:pPr>
+        <w:ind w:left="3600" w:hanging="360"/>
+      </w:pPr>
+      <w:rPr>
+        <w:rFonts w:ascii="Courier New" w:hAnsi="Courier New" w:hint="default"/>
+      </w:rPr>
+    </w:lvl>
+    <w:lvl w:ilvl="5" w:tplc="04090005" w:tentative="1">
+      <w:start w:val="1"/>
+      <w:numFmt w:val="bullet"/>
+      <w:lvlText w:val=""/>
+      <w:lvlJc w:val="left"/>
+      <w:pPr>
+        <w:ind w:left="4320" w:hanging="360"/>
+      </w:pPr>
+      <w:rPr>
+        <w:rFonts w:ascii="Wingdings" w:hAnsi="Wingdings" w:hint="default"/>
+      </w:rPr>
+    </w:lvl>
+    <w:lvl w:ilvl="6" w:tplc="04090001" w:tentative="1">
+      <w:start w:val="1"/>
+      <w:numFmt w:val="bullet"/>
+      <w:lvlText w:val=""/>
+      <w:lvlJc w:val="left"/>
+      <w:pPr>
+        <w:ind w:left="5040" w:hanging="360"/>
+      </w:pPr>
+      <w:rPr>
+        <w:rFonts w:ascii="Symbol" w:hAnsi="Symbol" w:hint="default"/>
+      </w:rPr>
+    </w:lvl>
+    <w:lvl w:ilvl="7" w:tplc="04090003" w:tentative="1">
+      <w:start w:val="1"/>
+      <w:numFmt w:val="bullet"/>
+      <w:lvlText w:val="o"/>
+      <w:lvlJc w:val="left"/>
+      <w:pPr>
+        <w:ind w:left="5760" w:hanging="360"/>
+      </w:pPr>
+      <w:rPr>
+        <w:rFonts w:ascii="Courier New" w:hAnsi="Courier New" w:hint="default"/>
+      </w:rPr>
+    </w:lvl>
+    <w:lvl w:ilvl="8" w:tplc="04090005" w:tentative="1">
+      <w:start w:val="1"/>
+      <w:numFmt w:val="bullet"/>
+      <w:lvlText w:val=""/>
+      <w:lvlJc w:val="left"/>
+      <w:pPr>
+        <w:ind w:left="6480" w:hanging="360"/>
+      </w:pPr>
+      <w:rPr>
+        <w:rFonts w:ascii="Wingdings" w:hAnsi="Wingdings" w:hint="default"/>
+      </w:rPr>
+    </w:lvl>
+  </w:abstractNum>
+  <w:abstractNum w:abstractNumId="1">
+    <w:nsid w:val="2ED7289C"/>
+    <w:multiLevelType w:val="hybridMultilevel"/>
+    <w:tmpl w:val="4142D0A2"/>
+    <w:lvl w:ilvl="0" w:tplc="04090001">
+      <w:start w:val="1"/>
+      <w:numFmt w:val="bullet"/>
+      <w:lvlText w:val=""/>
+      <w:lvlJc w:val="left"/>
+      <w:pPr>
+        <w:ind w:left="720" w:hanging="360"/>
+      </w:pPr>
+      <w:rPr>
+        <w:rFonts w:ascii="Symbol" w:hAnsi="Symbol" w:hint="default"/>
+      </w:rPr>
+    </w:lvl>
+    <w:lvl w:ilvl="1" w:tplc="04090003" w:tentative="1">
+      <w:start w:val="1"/>
+      <w:numFmt w:val="bullet"/>
+      <w:lvlText w:val="o"/>
+      <w:lvlJc w:val="left"/>
+      <w:pPr>
+        <w:ind w:left="1440" w:hanging="360"/>
+      </w:pPr>
+      <w:rPr>
+        <w:rFonts w:ascii="Courier New" w:hAnsi="Courier New" w:hint="default"/>
+      </w:rPr>
+    </w:lvl>
+    <w:lvl w:ilvl="2" w:tplc="04090005" w:tentative="1">
+      <w:start w:val="1"/>
+      <w:numFmt w:val="bullet"/>
+      <w:lvlText w:val=""/>
+      <w:lvlJc w:val="left"/>
+      <w:pPr>
+        <w:ind w:left="2160" w:hanging="360"/>
+      </w:pPr>
+      <w:rPr>
+        <w:rFonts w:ascii="Wingdings" w:hAnsi="Wingdings" w:hint="default"/>
+      </w:rPr>
+    </w:lvl>
+    <w:lvl w:ilvl="3" w:tplc="04090001" w:tentative="1">
+      <w:start w:val="1"/>
+      <w:numFmt w:val="bullet"/>
+      <w:lvlText w:val=""/>
+      <w:lvlJc w:val="left"/>
+      <w:pPr>
+        <w:ind w:left="2880" w:hanging="360"/>
+      </w:pPr>
+      <w:rPr>
+        <w:rFonts w:ascii="Symbol" w:hAnsi="Symbol" w:hint="default"/>
+      </w:rPr>
+    </w:lvl>
+    <w:lvl w:ilvl="4" w:tplc="04090003" w:tentative="1">
+      <w:start w:val="1"/>
+      <w:numFmt w:val="bullet"/>
+      <w:lvlText w:val="o"/>
+      <w:lvlJc w:val="left"/>
+      <w:pPr>
+        <w:ind w:left="3600" w:hanging="360"/>
+      </w:pPr>
+      <w:rPr>
+        <w:rFonts w:ascii="Courier New" w:hAnsi="Courier New" w:hint="default"/>
+      </w:rPr>
+    </w:lvl>
+    <w:lvl w:ilvl="5" w:tplc="04090005" w:tentative="1">
+      <w:start w:val="1"/>
+      <w:numFmt w:val="bullet"/>
+      <w:lvlText w:val=""/>
+      <w:lvlJc w:val="left"/>
+      <w:pPr>
+        <w:ind w:left="4320" w:hanging="360"/>
+      </w:pPr>
+      <w:rPr>
+        <w:rFonts w:ascii="Wingdings" w:hAnsi="Wingdings" w:hint="default"/>
+      </w:rPr>
+    </w:lvl>
+    <w:lvl w:ilvl="6" w:tplc="04090001" w:tentative="1">
+      <w:start w:val="1"/>
+      <w:numFmt w:val="bullet"/>
+      <w:lvlText w:val=""/>
+      <w:lvlJc w:val="left"/>
+      <w:pPr>
+        <w:ind w:left="5040" w:hanging="360"/>
+      </w:pPr>
+      <w:rPr>
+        <w:rFonts w:ascii="Symbol" w:hAnsi="Symbol" w:hint="default"/>
+      </w:rPr>
+    </w:lvl>
+    <w:lvl w:ilvl="7" w:tplc="04090003" w:tentative="1">
+      <w:start w:val="1"/>
+      <w:numFmt w:val="bullet"/>
+      <w:lvlText w:val="o"/>
+      <w:lvlJc w:val="left"/>
+      <w:pPr>
+        <w:ind w:left="5760" w:hanging="360"/>
+      </w:pPr>
+      <w:rPr>
+        <w:rFonts w:ascii="Courier New" w:hAnsi="Courier New" w:hint="default"/>
+      </w:rPr>
+    </w:lvl>
+    <w:lvl w:ilvl="8" w:tplc="04090005" w:tentative="1">
+      <w:start w:val="1"/>
+      <w:numFmt w:val="bullet"/>
+      <w:lvlText w:val=""/>
+      <w:lvlJc w:val="left"/>
+      <w:pPr>
+        <w:ind w:left="6480" w:hanging="360"/>
+      </w:pPr>
+      <w:rPr>
+        <w:rFonts w:ascii="Wingdings" w:hAnsi="Wingdings" w:hint="default"/>
+      </w:rPr>
+    </w:lvl>
+  </w:abstractNum>
+  <w:num w:numId="1">
+    <w:abstractNumId w:val="0"/>
+  </w:num>
+  <w:num w:numId="2">
+    <w:abstractNumId w:val="1"/>
+  </w:num>
+</w:numbering>
 </file>
 
 <file path=word/styles.xml><?xml version="1.0" encoding="utf-8"?>
@@ -4725,6 +7786,40 @@
       <w:bCs/>
       <w:color w:val="4F81BD" w:themeColor="accent1"/>
     </w:rPr>
+  </w:style>
+  <w:style w:type="paragraph" w:styleId="ListParagraph">
+    <w:name w:val="List Paragraph"/>
+    <w:basedOn w:val="Normal"/>
+    <w:uiPriority w:val="34"/>
+    <w:qFormat/>
+    <w:rsid w:val="00BE5B74"/>
+    <w:pPr>
+      <w:ind w:left="720"/>
+      <w:contextualSpacing/>
+    </w:pPr>
+  </w:style>
+  <w:style w:type="table" w:styleId="TableGrid">
+    <w:name w:val="Table Grid"/>
+    <w:basedOn w:val="TableNormal"/>
+    <w:uiPriority w:val="59"/>
+    <w:rsid w:val="00EC7383"/>
+    <w:tblPr>
+      <w:tblInd w:w="0" w:type="dxa"/>
+      <w:tblBorders>
+        <w:top w:val="single" w:sz="4" w:space="0" w:color="auto"/>
+        <w:left w:val="single" w:sz="4" w:space="0" w:color="auto"/>
+        <w:bottom w:val="single" w:sz="4" w:space="0" w:color="auto"/>
+        <w:right w:val="single" w:sz="4" w:space="0" w:color="auto"/>
+        <w:insideH w:val="single" w:sz="4" w:space="0" w:color="auto"/>
+        <w:insideV w:val="single" w:sz="4" w:space="0" w:color="auto"/>
+      </w:tblBorders>
+      <w:tblCellMar>
+        <w:top w:w="0" w:type="dxa"/>
+        <w:left w:w="108" w:type="dxa"/>
+        <w:bottom w:w="0" w:type="dxa"/>
+        <w:right w:w="108" w:type="dxa"/>
+      </w:tblCellMar>
+    </w:tblPr>
   </w:style>
 </w:styles>
 </file>
@@ -5124,6 +8219,40 @@
       <w:color w:val="4F81BD" w:themeColor="accent1"/>
     </w:rPr>
   </w:style>
+  <w:style w:type="paragraph" w:styleId="ListParagraph">
+    <w:name w:val="List Paragraph"/>
+    <w:basedOn w:val="Normal"/>
+    <w:uiPriority w:val="34"/>
+    <w:qFormat/>
+    <w:rsid w:val="00BE5B74"/>
+    <w:pPr>
+      <w:ind w:left="720"/>
+      <w:contextualSpacing/>
+    </w:pPr>
+  </w:style>
+  <w:style w:type="table" w:styleId="TableGrid">
+    <w:name w:val="Table Grid"/>
+    <w:basedOn w:val="TableNormal"/>
+    <w:uiPriority w:val="59"/>
+    <w:rsid w:val="00EC7383"/>
+    <w:tblPr>
+      <w:tblInd w:w="0" w:type="dxa"/>
+      <w:tblBorders>
+        <w:top w:val="single" w:sz="4" w:space="0" w:color="auto"/>
+        <w:left w:val="single" w:sz="4" w:space="0" w:color="auto"/>
+        <w:bottom w:val="single" w:sz="4" w:space="0" w:color="auto"/>
+        <w:right w:val="single" w:sz="4" w:space="0" w:color="auto"/>
+        <w:insideH w:val="single" w:sz="4" w:space="0" w:color="auto"/>
+        <w:insideV w:val="single" w:sz="4" w:space="0" w:color="auto"/>
+      </w:tblBorders>
+      <w:tblCellMar>
+        <w:top w:w="0" w:type="dxa"/>
+        <w:left w:w="108" w:type="dxa"/>
+        <w:bottom w:w="0" w:type="dxa"/>
+        <w:right w:w="108" w:type="dxa"/>
+      </w:tblCellMar>
+    </w:tblPr>
+  </w:style>
 </w:styles>
 </file>
 

</xml_diff>

<commit_message>
Fix huge bug in 2.6
</commit_message>
<xml_diff>
--- a/report/report.docx
+++ b/report/report.docx
@@ -6695,16 +6695,13 @@
         <w:rPr>
           <w:lang w:val="el-GR"/>
         </w:rPr>
-        <w:t xml:space="preserve"> ανά λέξη. Στις λέξεις που υπάρχει και 1 και 2 υπάρχουν και τα 2 </w:t>
-      </w:r>
-      <w:r>
-        <w:t>datasets</w:t>
-      </w:r>
-      <w:r>
-        <w:rPr>
-          <w:lang w:val="el-GR"/>
-        </w:rPr>
-        <w:t xml:space="preserve"> επομένως το ερώτημα είναι επιτυχημένο και οι </w:t>
+        <w:t xml:space="preserve"> ανά λέξη. </w:t>
+      </w:r>
+      <w:r>
+        <w:rPr>
+          <w:lang w:val="el-GR"/>
+        </w:rPr>
+        <w:t xml:space="preserve">Στα κλειδιά  στα οποία υπάρχει και 2 τα ερωτήματα θεωρούνται επιτυχημένα και επομένως οι </w:t>
       </w:r>
       <w:r>
         <w:t xml:space="preserve">reducers </w:t>
@@ -6716,55 +6713,40 @@
         <w:t xml:space="preserve">κάνουν </w:t>
       </w:r>
       <w:r>
-        <w:t>emit 1.</w:t>
-      </w:r>
-      <w:r>
-        <w:rPr>
-          <w:lang w:val="el-GR"/>
-        </w:rPr>
-        <w:t xml:space="preserve"> Στην περίπτωση που υπάρχει μόνο 1, δηλαδή η λέξη βρίσκεται μόνο στο </w:t>
-      </w:r>
-      <w:r>
-        <w:t>AOL dataset,</w:t>
-      </w:r>
-      <w:r>
-        <w:rPr>
-          <w:lang w:val="el-GR"/>
-        </w:rPr>
-        <w:t xml:space="preserve"> οι </w:t>
-      </w:r>
-      <w:r>
-        <w:t>reducers</w:t>
-      </w:r>
-      <w:r>
-        <w:rPr>
-          <w:lang w:val="el-GR"/>
-        </w:rPr>
-        <w:t xml:space="preserve"> κάνουν </w:t>
-      </w:r>
-      <w:r>
-        <w:t xml:space="preserve">emit 2 </w:t>
-      </w:r>
-      <w:r>
-        <w:rPr>
-          <w:lang w:val="el-GR"/>
-        </w:rPr>
-        <w:t xml:space="preserve">και το ερώτημα δεν θεωρείται επιτυχημένο. Αν υπάρχει μόνο 2 δεν γίνεται </w:t>
-      </w:r>
-      <w:r>
-        <w:t>emit</w:t>
-      </w:r>
-      <w:r>
-        <w:rPr>
-          <w:lang w:val="el-GR"/>
-        </w:rPr>
-        <w:t xml:space="preserve"> κάτι.</w:t>
-      </w:r>
-      <w:r>
-        <w:rPr>
-          <w:lang w:val="el-GR"/>
-        </w:rPr>
-        <w:t xml:space="preserve"> Συνοπτικά:</w:t>
+        <w:t xml:space="preserve">emit keyvalue </w:t>
+      </w:r>
+      <w:r>
+        <w:rPr>
+          <w:lang w:val="el-GR"/>
+        </w:rPr>
+        <w:t xml:space="preserve">της μορφής &lt;1, </w:t>
+      </w:r>
+      <w:r>
+        <w:t>count</w:t>
+      </w:r>
+      <w:r>
+        <w:rPr>
+          <w:lang w:val="el-GR"/>
+        </w:rPr>
+        <w:t xml:space="preserve">&gt; όπου </w:t>
+      </w:r>
+      <w:r>
+        <w:t xml:space="preserve">count </w:t>
+      </w:r>
+      <w:r>
+        <w:rPr>
+          <w:lang w:val="el-GR"/>
+        </w:rPr>
+        <w:t xml:space="preserve">είναι το πλήθος των 1 στη λίστα. Διαφορετικά, τα ερωτήματα είναι αποτυχημένα και κάνουν </w:t>
+      </w:r>
+      <w:r>
+        <w:t xml:space="preserve">emit &lt;2, count&gt;. </w:t>
+      </w:r>
+      <w:r>
+        <w:rPr>
+          <w:lang w:val="el-GR"/>
+        </w:rPr>
+        <w:t>Συνοπτικά:</w:t>
       </w:r>
     </w:p>
     <w:p>
@@ -6907,25 +6889,59 @@
       </w:pPr>
       <w:r>
         <w:tab/>
-        <w:t>found_one = hasOne(value_list)</w:t>
-      </w:r>
-    </w:p>
-    <w:p>
-      <w:pPr>
-        <w:jc w:val="both"/>
-      </w:pPr>
-      <w:r>
-        <w:tab/>
-        <w:t>found_two = hasTwo(value_list)</w:t>
-      </w:r>
-    </w:p>
-    <w:p>
-      <w:pPr>
-        <w:jc w:val="both"/>
-      </w:pPr>
-      <w:r>
-        <w:tab/>
-        <w:t>if (found_one and found_two):</w:t>
+      </w:r>
+      <w:r>
+        <w:t>one</w:t>
+      </w:r>
+      <w:r>
+        <w:t>s</w:t>
+      </w:r>
+      <w:r>
+        <w:t xml:space="preserve"> = </w:t>
+      </w:r>
+      <w:r>
+        <w:t>countOnes</w:t>
+      </w:r>
+      <w:r>
+        <w:t>(value_list)</w:t>
+      </w:r>
+    </w:p>
+    <w:p>
+      <w:pPr>
+        <w:jc w:val="both"/>
+      </w:pPr>
+      <w:r>
+        <w:tab/>
+      </w:r>
+      <w:r>
+        <w:t>two</w:t>
+      </w:r>
+      <w:r>
+        <w:t>s</w:t>
+      </w:r>
+      <w:r>
+        <w:t xml:space="preserve"> = </w:t>
+      </w:r>
+      <w:r>
+        <w:t>count</w:t>
+      </w:r>
+      <w:r>
+        <w:t>Two(value_list)</w:t>
+      </w:r>
+    </w:p>
+    <w:p>
+      <w:pPr>
+        <w:jc w:val="both"/>
+      </w:pPr>
+      <w:r>
+        <w:tab/>
+        <w:t>if (</w:t>
+      </w:r>
+      <w:r>
+        <w:t>twos &gt; 0</w:t>
+      </w:r>
+      <w:r>
+        <w:t>):</w:t>
       </w:r>
     </w:p>
     <w:p>
@@ -6940,7 +6956,10 @@
         <w:t>emit(1</w:t>
       </w:r>
       <w:r>
-        <w:t>,null</w:t>
+        <w:t>,</w:t>
+      </w:r>
+      <w:r>
+        <w:t>ones</w:t>
       </w:r>
       <w:r>
         <w:t>)</w:t>
@@ -6964,32 +6983,28 @@
       </w:r>
       <w:r>
         <w:tab/>
-        <w:t>if (found_one):</w:t>
-      </w:r>
-    </w:p>
-    <w:p>
-      <w:pPr>
-        <w:jc w:val="both"/>
-      </w:pPr>
-      <w:r>
-        <w:tab/>
-      </w:r>
-      <w:r>
-        <w:tab/>
-      </w:r>
-      <w:r>
-        <w:tab/>
-        <w:t>emit(2,null)</w:t>
-      </w:r>
-    </w:p>
-    <w:p>
-      <w:pPr>
-        <w:jc w:val="both"/>
-      </w:pPr>
-    </w:p>
-    <w:p>
-      <w:pPr>
-        <w:jc w:val="both"/>
+      </w:r>
+      <w:r>
+        <w:t>emit(2,</w:t>
+      </w:r>
+      <w:r>
+        <w:t>ones</w:t>
+      </w:r>
+      <w:r>
+        <w:t>)</w:t>
+      </w:r>
+    </w:p>
+    <w:p>
+      <w:pPr>
+        <w:jc w:val="both"/>
+      </w:pPr>
+    </w:p>
+    <w:p>
+      <w:pPr>
+        <w:jc w:val="both"/>
+        <w:rPr>
+          <w:lang w:val="el-GR"/>
+        </w:rPr>
       </w:pPr>
       <w:r>
         <w:rPr>
@@ -7004,16 +7019,31 @@
         <w:rPr>
           <w:lang w:val="el-GR"/>
         </w:rPr>
-        <w:t xml:space="preserve">είναι να αθροίσει τα </w:t>
-      </w:r>
-      <w:r>
-        <w:t>key-values</w:t>
-      </w:r>
-      <w:r>
-        <w:rPr>
-          <w:lang w:val="el-GR"/>
-        </w:rPr>
-        <w:t xml:space="preserve"> που έχουν ως κλειδί 1 και αυτά που έχουν ως κλειδί 2. Χρησιμοποιούμε </w:t>
+        <w:t xml:space="preserve">είναι να </w:t>
+      </w:r>
+      <w:r>
+        <w:rPr>
+          <w:lang w:val="el-GR"/>
+        </w:rPr>
+        <w:t xml:space="preserve">κάνει τα </w:t>
+      </w:r>
+      <w:r>
+        <w:rPr>
+          <w:lang w:val="el-GR"/>
+        </w:rPr>
+        <w:t>αθροίσ</w:t>
+      </w:r>
+      <w:r>
+        <w:rPr>
+          <w:lang w:val="el-GR"/>
+        </w:rPr>
+        <w:t>ματα και να υπολογίσει το πλήθος των επιτυχημένων και αποτυχημένων ερωτημάτων.</w:t>
+      </w:r>
+      <w:r>
+        <w:rPr>
+          <w:lang w:val="el-GR"/>
+        </w:rPr>
+        <w:t xml:space="preserve"> Χρησιμοποιούμε </w:t>
       </w:r>
       <w:r>
         <w:t>SequenceFormat</w:t>
@@ -7049,7 +7079,19 @@
         <w:rPr>
           <w:lang w:val="el-GR"/>
         </w:rPr>
-        <w:t xml:space="preserve">είναι να αθροίσει πόσα </w:t>
+        <w:t xml:space="preserve">είναι να αθροίσει </w:t>
+      </w:r>
+      <w:r>
+        <w:rPr>
+          <w:lang w:val="el-GR"/>
+        </w:rPr>
+        <w:t>τα</w:t>
+      </w:r>
+      <w:r>
+        <w:rPr>
+          <w:lang w:val="el-GR"/>
+        </w:rPr>
+        <w:t xml:space="preserve"> </w:t>
       </w:r>
       <w:r>
         <w:t>values</w:t>
@@ -7058,7 +7100,19 @@
         <w:rPr>
           <w:lang w:val="el-GR"/>
         </w:rPr>
-        <w:t xml:space="preserve"> υπάρχουν στο κάθε κλειδί. </w:t>
+        <w:t xml:space="preserve"> </w:t>
+      </w:r>
+      <w:r>
+        <w:rPr>
+          <w:lang w:val="el-GR"/>
+        </w:rPr>
+        <w:t xml:space="preserve">που </w:t>
+      </w:r>
+      <w:r>
+        <w:rPr>
+          <w:lang w:val="el-GR"/>
+        </w:rPr>
+        <w:t xml:space="preserve">υπάρχουν στο κάθε κλειδί. </w:t>
       </w:r>
       <w:r>
         <w:t>Χ</w:t>
@@ -7068,30 +7122,39 @@
       </w:r>
       <w:r>
         <w:t>,</w:t>
+      </w:r>
+      <w:r>
+        <w:t xml:space="preserve"> </w:t>
+      </w:r>
+      <w:r>
+        <w:rPr>
+          <w:lang w:val="el-GR"/>
+        </w:rPr>
+        <w:t>ώστε ο ένας να πάρει τα κλειδιά με 1 και ο άλλος να πάρει τα κλειδιά μ</w:t>
+      </w:r>
+      <w:r>
+        <w:rPr>
+          <w:lang w:val="el-GR"/>
+        </w:rPr>
+        <w:t xml:space="preserve">ε 2 με αποτέλεσμα να έχουμε 2 διαφορετικά αρχεία, το ένα θα περιέχει το πλήθος των επιτυχών </w:t>
+      </w:r>
+      <w:r>
+        <w:t xml:space="preserve">queries </w:t>
+      </w:r>
+      <w:r>
+        <w:rPr>
+          <w:lang w:val="el-GR"/>
+        </w:rPr>
+        <w:t>και το δεύτερο το πλήθος των ανεπιτυχών.</w:t>
+      </w:r>
+      <w:r>
+        <w:rPr>
+          <w:lang w:val="el-GR"/>
+        </w:rPr>
+        <w:t xml:space="preserve"> Συνοπτικά,</w:t>
       </w:r>
       <w:bookmarkStart w:id="0" w:name="_GoBack"/>
       <w:bookmarkEnd w:id="0"/>
-      <w:r>
-        <w:t xml:space="preserve"> </w:t>
-      </w:r>
-      <w:r>
-        <w:rPr>
-          <w:lang w:val="el-GR"/>
-        </w:rPr>
-        <w:t>ώστε ο ένας να πάρει τα κλειδιά με 1 και ο άλλος να πάρει τα κλειδιά με 2.</w:t>
-      </w:r>
-      <w:r>
-        <w:rPr>
-          <w:lang w:val="el-GR"/>
-        </w:rPr>
-        <w:t xml:space="preserve"> Έτσι το αποτέλεσμα του ενός θα είναι το πλήθος των επιτυχών queries και το αποτέλεσμα του άλλου το πλήθος των ανεπιτυχών.</w:t>
-      </w:r>
-      <w:r>
-        <w:rPr>
-          <w:lang w:val="el-GR"/>
-        </w:rPr>
-        <w:t xml:space="preserve"> </w:t>
-      </w:r>
     </w:p>
     <w:p>
       <w:pPr>

</xml_diff>